<commit_message>
edlafem1-All section headers for SRS have been added. Search database use case formalized.
</commit_message>
<xml_diff>
--- a/documents/OurSRS.docx
+++ b/documents/OurSRS.docx
@@ -518,6 +518,12 @@
         </w:rPr>
         <w:t>of their preference</w:t>
       </w:r>
+      <w:r>
+        <w:rPr>
+          <w:rFonts w:ascii="Consolas" w:hAnsi="Consolas" w:cs="Consolas"/>
+        </w:rPr>
+        <w:t xml:space="preserve"> through an online website or Twitter.</w:t>
+      </w:r>
     </w:p>
     <w:p>
       <w:pPr>
@@ -539,6 +545,232 @@
           <w:b/>
         </w:rPr>
         <w:t>1.4</w:t>
+      </w:r>
+      <w:r>
+        <w:rPr>
+          <w:rFonts w:ascii="Consolas" w:hAnsi="Consolas" w:cs="Consolas"/>
+          <w:b/>
+        </w:rPr>
+        <w:t xml:space="preserve"> Product Scope</w:t>
+      </w:r>
+    </w:p>
+    <w:p>
+      <w:pPr>
+        <w:rPr>
+          <w:rFonts w:ascii="Consolas" w:hAnsi="Consolas" w:cs="Consolas"/>
+        </w:rPr>
+      </w:pPr>
+    </w:p>
+    <w:p>
+      <w:pPr>
+        <w:rPr>
+          <w:rFonts w:ascii="Consolas" w:hAnsi="Consolas" w:cs="Consolas"/>
+        </w:rPr>
+      </w:pPr>
+      <w:r>
+        <w:rPr>
+          <w:rFonts w:ascii="Consolas" w:hAnsi="Consolas" w:cs="Consolas"/>
+        </w:rPr>
+        <w:t>The Freedom Ride application is comprised of FILL THIS IN use cases including: FILL THIS IN. Please refer to figures FILL THIS IN below for further understanding of actions that will be available to users.</w:t>
+      </w:r>
+    </w:p>
+    <w:p>
+      <w:pPr>
+        <w:rPr>
+          <w:rFonts w:ascii="Consolas" w:hAnsi="Consolas" w:cs="Consolas"/>
+        </w:rPr>
+      </w:pPr>
+    </w:p>
+    <w:p>
+      <w:pPr>
+        <w:rPr>
+          <w:rFonts w:ascii="Consolas" w:hAnsi="Consolas" w:cs="Consolas"/>
+          <w:b/>
+        </w:rPr>
+      </w:pPr>
+      <w:r>
+        <w:rPr>
+          <w:rFonts w:ascii="Consolas" w:hAnsi="Consolas" w:cs="Consolas"/>
+          <w:b/>
+        </w:rPr>
+        <w:t>2. Functional Requirements</w:t>
+      </w:r>
+    </w:p>
+    <w:p>
+      <w:pPr>
+        <w:rPr>
+          <w:rFonts w:ascii="Consolas" w:hAnsi="Consolas" w:cs="Consolas"/>
+          <w:b/>
+        </w:rPr>
+      </w:pPr>
+    </w:p>
+    <w:p>
+      <w:pPr>
+        <w:rPr>
+          <w:rFonts w:ascii="Consolas" w:hAnsi="Consolas" w:cs="Consolas"/>
+          <w:b/>
+        </w:rPr>
+      </w:pPr>
+      <w:r>
+        <w:rPr>
+          <w:rFonts w:ascii="Consolas" w:hAnsi="Consolas" w:cs="Consolas"/>
+          <w:b/>
+        </w:rPr>
+        <w:t>3. Non-Functional Requirements</w:t>
+      </w:r>
+    </w:p>
+    <w:p>
+      <w:pPr>
+        <w:rPr>
+          <w:rFonts w:ascii="Consolas" w:hAnsi="Consolas" w:cs="Consolas"/>
+          <w:b/>
+        </w:rPr>
+      </w:pPr>
+    </w:p>
+    <w:p>
+      <w:pPr>
+        <w:rPr>
+          <w:rFonts w:ascii="Consolas" w:hAnsi="Consolas" w:cs="Consolas"/>
+          <w:b/>
+        </w:rPr>
+      </w:pPr>
+      <w:r>
+        <w:rPr>
+          <w:rFonts w:ascii="Consolas" w:hAnsi="Consolas" w:cs="Consolas"/>
+          <w:b/>
+        </w:rPr>
+        <w:t>4. User Interface</w:t>
+      </w:r>
+    </w:p>
+    <w:p>
+      <w:pPr>
+        <w:rPr>
+          <w:rFonts w:ascii="Consolas" w:hAnsi="Consolas" w:cs="Consolas"/>
+          <w:b/>
+        </w:rPr>
+      </w:pPr>
+    </w:p>
+    <w:p>
+      <w:pPr>
+        <w:rPr>
+          <w:rFonts w:ascii="Consolas" w:hAnsi="Consolas" w:cs="Consolas"/>
+          <w:b/>
+        </w:rPr>
+      </w:pPr>
+      <w:r>
+        <w:rPr>
+          <w:rFonts w:ascii="Consolas" w:hAnsi="Consolas" w:cs="Consolas"/>
+          <w:b/>
+        </w:rPr>
+        <w:t>5. Deliverables</w:t>
+      </w:r>
+    </w:p>
+    <w:p>
+      <w:pPr>
+        <w:rPr>
+          <w:rFonts w:ascii="Consolas" w:hAnsi="Consolas" w:cs="Consolas"/>
+          <w:b/>
+        </w:rPr>
+      </w:pPr>
+    </w:p>
+    <w:p>
+      <w:pPr>
+        <w:rPr>
+          <w:rFonts w:ascii="Consolas" w:hAnsi="Consolas" w:cs="Consolas"/>
+          <w:b/>
+        </w:rPr>
+      </w:pPr>
+      <w:r>
+        <w:rPr>
+          <w:rFonts w:ascii="Consolas" w:hAnsi="Consolas" w:cs="Consolas"/>
+          <w:b/>
+        </w:rPr>
+        <w:t>6. Open Issues</w:t>
+      </w:r>
+    </w:p>
+    <w:p>
+      <w:pPr>
+        <w:rPr>
+          <w:rFonts w:ascii="Consolas" w:hAnsi="Consolas" w:cs="Consolas"/>
+          <w:b/>
+        </w:rPr>
+      </w:pPr>
+    </w:p>
+    <w:p>
+      <w:pPr>
+        <w:rPr>
+          <w:rFonts w:ascii="Consolas" w:hAnsi="Consolas" w:cs="Consolas"/>
+          <w:b/>
+        </w:rPr>
+      </w:pPr>
+      <w:r>
+        <w:rPr>
+          <w:rFonts w:ascii="Consolas" w:hAnsi="Consolas" w:cs="Consolas"/>
+          <w:b/>
+        </w:rPr>
+        <w:t xml:space="preserve">Appendix </w:t>
+      </w:r>
+      <w:proofErr w:type="gramStart"/>
+      <w:r>
+        <w:rPr>
+          <w:rFonts w:ascii="Consolas" w:hAnsi="Consolas" w:cs="Consolas"/>
+          <w:b/>
+        </w:rPr>
+        <w:t>A</w:t>
+      </w:r>
+      <w:proofErr w:type="gramEnd"/>
+      <w:r>
+        <w:rPr>
+          <w:rFonts w:ascii="Consolas" w:hAnsi="Consolas" w:cs="Consolas"/>
+          <w:b/>
+        </w:rPr>
+        <w:t xml:space="preserve"> – Agreement Between Customer and Contractor</w:t>
+      </w:r>
+    </w:p>
+    <w:p>
+      <w:pPr>
+        <w:rPr>
+          <w:rFonts w:ascii="Consolas" w:hAnsi="Consolas" w:cs="Consolas"/>
+          <w:b/>
+        </w:rPr>
+      </w:pPr>
+    </w:p>
+    <w:p>
+      <w:pPr>
+        <w:rPr>
+          <w:rFonts w:ascii="Consolas" w:hAnsi="Consolas" w:cs="Consolas"/>
+          <w:b/>
+        </w:rPr>
+      </w:pPr>
+      <w:r>
+        <w:rPr>
+          <w:rFonts w:ascii="Consolas" w:hAnsi="Consolas" w:cs="Consolas"/>
+          <w:b/>
+        </w:rPr>
+        <w:t>Appendix B – Team Review Sign-off</w:t>
+      </w:r>
+    </w:p>
+    <w:p>
+      <w:pPr>
+        <w:rPr>
+          <w:rFonts w:ascii="Consolas" w:hAnsi="Consolas" w:cs="Consolas"/>
+          <w:b/>
+        </w:rPr>
+      </w:pPr>
+    </w:p>
+    <w:p>
+      <w:pPr>
+        <w:rPr>
+          <w:rFonts w:ascii="Consolas" w:hAnsi="Consolas" w:cs="Consolas"/>
+          <w:b/>
+        </w:rPr>
+      </w:pPr>
+      <w:r>
+        <w:rPr>
+          <w:rFonts w:ascii="Consolas" w:hAnsi="Consolas" w:cs="Consolas"/>
+          <w:b/>
+        </w:rPr>
+        <w:t>Appen</w:t>
       </w:r>
       <w:bookmarkStart w:id="0" w:name="_GoBack"/>
       <w:bookmarkEnd w:id="0"/>
@@ -547,111 +779,8 @@
           <w:rFonts w:ascii="Consolas" w:hAnsi="Consolas" w:cs="Consolas"/>
           <w:b/>
         </w:rPr>
-        <w:t xml:space="preserve"> Product Scope</w:t>
-      </w:r>
-    </w:p>
-    <w:p>
-      <w:pPr>
-        <w:rPr>
-          <w:rFonts w:ascii="Consolas" w:hAnsi="Consolas" w:cs="Consolas"/>
-        </w:rPr>
-      </w:pPr>
-    </w:p>
-    <w:p>
-      <w:pPr>
-        <w:rPr>
-          <w:rFonts w:ascii="Consolas" w:hAnsi="Consolas" w:cs="Consolas"/>
-        </w:rPr>
-      </w:pPr>
-      <w:r>
-        <w:rPr>
-          <w:rFonts w:ascii="Consolas" w:hAnsi="Consolas" w:cs="Consolas"/>
-        </w:rPr>
-        <w:t xml:space="preserve">The </w:t>
-      </w:r>
-      <w:proofErr w:type="spellStart"/>
-      <w:r>
-        <w:rPr>
-          <w:rFonts w:ascii="Consolas" w:hAnsi="Consolas" w:cs="Consolas"/>
-        </w:rPr>
-        <w:t>MusicBug</w:t>
-      </w:r>
-      <w:proofErr w:type="spellEnd"/>
-      <w:r>
-        <w:rPr>
-          <w:rFonts w:ascii="Consolas" w:hAnsi="Consolas" w:cs="Consolas"/>
-        </w:rPr>
-        <w:t xml:space="preserve"> web application co</w:t>
-      </w:r>
-      <w:r>
-        <w:rPr>
-          <w:rFonts w:ascii="Consolas" w:hAnsi="Consolas" w:cs="Consolas"/>
-        </w:rPr>
-        <w:t>nsists of eight use cases including: searching the music</w:t>
-      </w:r>
-      <w:r>
-        <w:rPr>
-          <w:rFonts w:ascii="Consolas" w:hAnsi="Consolas" w:cs="Consolas"/>
-        </w:rPr>
-        <w:t xml:space="preserve"> </w:t>
-      </w:r>
-      <w:r>
-        <w:rPr>
-          <w:rFonts w:ascii="Consolas" w:hAnsi="Consolas" w:cs="Consolas"/>
-        </w:rPr>
-        <w:t xml:space="preserve">database, viewing detailed music meta-data, </w:t>
-      </w:r>
-      <w:proofErr w:type="spellStart"/>
-      <w:r>
-        <w:rPr>
-          <w:rFonts w:ascii="Consolas" w:hAnsi="Consolas" w:cs="Consolas"/>
-        </w:rPr>
-        <w:t>favoriting</w:t>
-      </w:r>
-      <w:proofErr w:type="spellEnd"/>
-      <w:r>
-        <w:rPr>
-          <w:rFonts w:ascii="Consolas" w:hAnsi="Consolas" w:cs="Consolas"/>
-        </w:rPr>
-        <w:t>, rating, and reviewing music, logging in,</w:t>
-      </w:r>
-      <w:r>
-        <w:rPr>
-          <w:rFonts w:ascii="Consolas" w:hAnsi="Consolas" w:cs="Consolas"/>
-        </w:rPr>
-        <w:t xml:space="preserve"> </w:t>
-      </w:r>
-      <w:r>
-        <w:rPr>
-          <w:rFonts w:ascii="Consolas" w:hAnsi="Consolas" w:cs="Consolas"/>
-        </w:rPr>
-        <w:t>registering, and viewing profiles. Please refer to figures 1-9 below for further understanding of</w:t>
-      </w:r>
-      <w:r>
-        <w:rPr>
-          <w:rFonts w:ascii="Consolas" w:hAnsi="Consolas" w:cs="Consolas"/>
-        </w:rPr>
-        <w:t xml:space="preserve"> </w:t>
-      </w:r>
-      <w:r>
-        <w:rPr>
-          <w:rFonts w:ascii="Consolas" w:hAnsi="Consolas" w:cs="Consolas"/>
-        </w:rPr>
-        <w:t>a</w:t>
-      </w:r>
-      <w:r>
-        <w:rPr>
-          <w:rFonts w:ascii="Consolas" w:hAnsi="Consolas" w:cs="Consolas"/>
-        </w:rPr>
-        <w:t>ctions available to users. Additional Facebook integration will be added in later spirals.</w:t>
-      </w:r>
-    </w:p>
-    <w:p>
-      <w:pPr>
-        <w:rPr>
-          <w:rFonts w:ascii="Consolas" w:hAnsi="Consolas" w:cs="Consolas"/>
-        </w:rPr>
-      </w:pPr>
+        <w:t>dix C – Document Contributions</w:t>
+      </w:r>
     </w:p>
     <w:sectPr>
       <w:pgSz w:w="12240" w:h="15840"/>

</xml_diff>

<commit_message>
leem1 - Updated SRS document with Appendix B added
</commit_message>
<xml_diff>
--- a/documents/OurSRS.docx
+++ b/documents/OurSRS.docx
@@ -410,13 +410,7 @@
         <w:rPr>
           <w:rFonts w:ascii="Consolas" w:hAnsi="Consolas" w:cs="Consolas"/>
         </w:rPr>
-        <w:t>functions, and t</w:t>
-      </w:r>
-      <w:r>
-        <w:rPr>
-          <w:rFonts w:ascii="Consolas" w:hAnsi="Consolas" w:cs="Consolas"/>
-        </w:rPr>
-        <w:t>he conditions required for operation. The intended audience is the Freedom Ride</w:t>
+        <w:t>functions, and the conditions required for operation. The intended audience is the Freedom Ride</w:t>
       </w:r>
       <w:r>
         <w:rPr>
@@ -742,11 +736,44 @@
           <w:b/>
         </w:rPr>
       </w:pPr>
-      <w:r>
-        <w:rPr>
-          <w:rFonts w:ascii="Consolas" w:hAnsi="Consolas" w:cs="Consolas"/>
-          <w:b/>
-        </w:rPr>
+    </w:p>
+    <w:p>
+      <w:pPr>
+        <w:rPr>
+          <w:rFonts w:ascii="Consolas" w:hAnsi="Consolas" w:cs="Consolas"/>
+          <w:b/>
+        </w:rPr>
+      </w:pPr>
+    </w:p>
+    <w:p>
+      <w:pPr>
+        <w:rPr>
+          <w:rFonts w:ascii="Consolas" w:hAnsi="Consolas" w:cs="Consolas"/>
+          <w:b/>
+        </w:rPr>
+      </w:pPr>
+    </w:p>
+    <w:p>
+      <w:pPr>
+        <w:rPr>
+          <w:rFonts w:ascii="Consolas" w:hAnsi="Consolas" w:cs="Consolas"/>
+          <w:b/>
+        </w:rPr>
+      </w:pPr>
+    </w:p>
+    <w:p>
+      <w:pPr>
+        <w:rPr>
+          <w:rFonts w:ascii="Consolas" w:hAnsi="Consolas" w:cs="Consolas"/>
+          <w:b/>
+        </w:rPr>
+      </w:pPr>
+      <w:r>
+        <w:rPr>
+          <w:rFonts w:ascii="Consolas" w:hAnsi="Consolas" w:cs="Consolas"/>
+          <w:b/>
+        </w:rPr>
+        <w:lastRenderedPageBreak/>
         <w:t>Appendix B – Team Review Sign-off</w:t>
       </w:r>
     </w:p>
@@ -754,32 +781,421 @@
       <w:pPr>
         <w:rPr>
           <w:rFonts w:ascii="Consolas" w:hAnsi="Consolas" w:cs="Consolas"/>
-          <w:b/>
-        </w:rPr>
-      </w:pPr>
-    </w:p>
-    <w:p>
-      <w:pPr>
-        <w:rPr>
-          <w:rFonts w:ascii="Consolas" w:hAnsi="Consolas" w:cs="Consolas"/>
-          <w:b/>
-        </w:rPr>
-      </w:pPr>
-      <w:r>
-        <w:rPr>
-          <w:rFonts w:ascii="Consolas" w:hAnsi="Consolas" w:cs="Consolas"/>
-          <w:b/>
-        </w:rPr>
-        <w:t>Appen</w:t>
-      </w:r>
+        </w:rPr>
+      </w:pPr>
+      <w:r>
+        <w:rPr>
+          <w:rFonts w:ascii="Consolas" w:hAnsi="Consolas" w:cs="Consolas"/>
+        </w:rPr>
+        <w:t xml:space="preserve">As of 3/2/2015, all group members of Section 2 Team 1 have reviewed the System Requirements Specifications (SRS) document and all have agreed the content and format of this document is correct. This document has been tailored to meet the client’s necessities for an online web application which will offer an online exotic car rental service to VIP customers. </w:t>
+      </w:r>
+    </w:p>
+    <w:p>
+      <w:pPr>
+        <w:rPr>
+          <w:rFonts w:ascii="Consolas" w:hAnsi="Consolas" w:cs="Consolas"/>
+        </w:rPr>
+      </w:pPr>
+    </w:p>
+    <w:p>
+      <w:pPr>
+        <w:rPr>
+          <w:rFonts w:ascii="Consolas" w:hAnsi="Consolas" w:cs="Consolas"/>
+        </w:rPr>
+      </w:pPr>
+      <w:r>
+        <w:rPr>
+          <w:rFonts w:ascii="Consolas" w:hAnsi="Consolas" w:cs="Consolas"/>
+        </w:rPr>
+        <w:t>Team: ______________________________________________________________</w:t>
+      </w:r>
+    </w:p>
+    <w:p>
+      <w:pPr>
+        <w:rPr>
+          <w:rFonts w:ascii="Consolas" w:hAnsi="Consolas" w:cs="Consolas"/>
+        </w:rPr>
+      </w:pPr>
       <w:bookmarkStart w:id="0" w:name="_GoBack"/>
       <w:bookmarkEnd w:id="0"/>
-      <w:r>
-        <w:rPr>
-          <w:rFonts w:ascii="Consolas" w:hAnsi="Consolas" w:cs="Consolas"/>
-          <w:b/>
-        </w:rPr>
-        <w:t>dix C – Document Contributions</w:t>
+    </w:p>
+    <w:p>
+      <w:pPr>
+        <w:rPr>
+          <w:rFonts w:ascii="Consolas" w:hAnsi="Consolas" w:cs="Consolas"/>
+        </w:rPr>
+      </w:pPr>
+      <w:r>
+        <w:rPr>
+          <w:rFonts w:ascii="Consolas" w:hAnsi="Consolas" w:cs="Consolas"/>
+        </w:rPr>
+        <w:t xml:space="preserve">Name: Edward </w:t>
+      </w:r>
+      <w:proofErr w:type="spellStart"/>
+      <w:r>
+        <w:rPr>
+          <w:rFonts w:ascii="Consolas" w:hAnsi="Consolas" w:cs="Consolas"/>
+        </w:rPr>
+        <w:t>LaFemina</w:t>
+      </w:r>
+      <w:proofErr w:type="spellEnd"/>
+    </w:p>
+    <w:p>
+      <w:pPr>
+        <w:rPr>
+          <w:rFonts w:ascii="Consolas" w:hAnsi="Consolas" w:cs="Consolas"/>
+        </w:rPr>
+      </w:pPr>
+      <w:r>
+        <w:rPr>
+          <w:rFonts w:ascii="Consolas" w:hAnsi="Consolas" w:cs="Consolas"/>
+        </w:rPr>
+        <w:t>Signature: ______________________</w:t>
+      </w:r>
+    </w:p>
+    <w:p>
+      <w:pPr>
+        <w:rPr>
+          <w:rFonts w:ascii="Consolas" w:hAnsi="Consolas" w:cs="Consolas"/>
+        </w:rPr>
+      </w:pPr>
+      <w:r>
+        <w:rPr>
+          <w:rFonts w:ascii="Consolas" w:hAnsi="Consolas" w:cs="Consolas"/>
+        </w:rPr>
+        <w:t>Date: __________________________</w:t>
+      </w:r>
+    </w:p>
+    <w:p>
+      <w:pPr>
+        <w:rPr>
+          <w:rFonts w:ascii="Consolas" w:hAnsi="Consolas" w:cs="Consolas"/>
+        </w:rPr>
+      </w:pPr>
+      <w:r>
+        <w:rPr>
+          <w:rFonts w:ascii="Consolas" w:hAnsi="Consolas" w:cs="Consolas"/>
+        </w:rPr>
+        <w:t>Comments: ____________________________________________________________________________________________________________________________</w:t>
+      </w:r>
+      <w:r>
+        <w:rPr>
+          <w:rFonts w:ascii="Consolas" w:hAnsi="Consolas" w:cs="Consolas"/>
+        </w:rPr>
+        <w:t>______________________________</w:t>
+      </w:r>
+    </w:p>
+    <w:p>
+      <w:pPr>
+        <w:rPr>
+          <w:rFonts w:ascii="Consolas" w:hAnsi="Consolas" w:cs="Consolas"/>
+        </w:rPr>
+      </w:pPr>
+    </w:p>
+    <w:p>
+      <w:pPr>
+        <w:rPr>
+          <w:rFonts w:ascii="Consolas" w:hAnsi="Consolas" w:cs="Consolas"/>
+        </w:rPr>
+      </w:pPr>
+      <w:r>
+        <w:rPr>
+          <w:rFonts w:ascii="Consolas" w:hAnsi="Consolas" w:cs="Consolas"/>
+        </w:rPr>
+        <w:t>Name: John Swank</w:t>
+      </w:r>
+    </w:p>
+    <w:p>
+      <w:pPr>
+        <w:rPr>
+          <w:rFonts w:ascii="Consolas" w:hAnsi="Consolas" w:cs="Consolas"/>
+        </w:rPr>
+      </w:pPr>
+      <w:r>
+        <w:rPr>
+          <w:rFonts w:ascii="Consolas" w:hAnsi="Consolas" w:cs="Consolas"/>
+        </w:rPr>
+        <w:t>Signature: ______________________</w:t>
+      </w:r>
+    </w:p>
+    <w:p>
+      <w:pPr>
+        <w:rPr>
+          <w:rFonts w:ascii="Consolas" w:hAnsi="Consolas" w:cs="Consolas"/>
+        </w:rPr>
+      </w:pPr>
+      <w:r>
+        <w:rPr>
+          <w:rFonts w:ascii="Consolas" w:hAnsi="Consolas" w:cs="Consolas"/>
+        </w:rPr>
+        <w:t>Date: __________________________</w:t>
+      </w:r>
+    </w:p>
+    <w:p>
+      <w:pPr>
+        <w:rPr>
+          <w:rFonts w:ascii="Consolas" w:hAnsi="Consolas" w:cs="Consolas"/>
+        </w:rPr>
+      </w:pPr>
+      <w:r>
+        <w:rPr>
+          <w:rFonts w:ascii="Consolas" w:hAnsi="Consolas" w:cs="Consolas"/>
+        </w:rPr>
+        <w:t>Comments: ____________________________________________________________________________________________________________________________</w:t>
+      </w:r>
+      <w:r>
+        <w:rPr>
+          <w:rFonts w:ascii="Consolas" w:hAnsi="Consolas" w:cs="Consolas"/>
+        </w:rPr>
+        <w:t>______________________________</w:t>
+      </w:r>
+    </w:p>
+    <w:p>
+      <w:pPr>
+        <w:rPr>
+          <w:rFonts w:ascii="Consolas" w:hAnsi="Consolas" w:cs="Consolas"/>
+        </w:rPr>
+      </w:pPr>
+    </w:p>
+    <w:p>
+      <w:pPr>
+        <w:rPr>
+          <w:rFonts w:ascii="Consolas" w:hAnsi="Consolas" w:cs="Consolas"/>
+        </w:rPr>
+      </w:pPr>
+      <w:r>
+        <w:rPr>
+          <w:rFonts w:ascii="Consolas" w:hAnsi="Consolas" w:cs="Consolas"/>
+        </w:rPr>
+        <w:t xml:space="preserve">Name: Michael </w:t>
+      </w:r>
+      <w:proofErr w:type="spellStart"/>
+      <w:r>
+        <w:rPr>
+          <w:rFonts w:ascii="Consolas" w:hAnsi="Consolas" w:cs="Consolas"/>
+        </w:rPr>
+        <w:t>Bishoff</w:t>
+      </w:r>
+      <w:proofErr w:type="spellEnd"/>
+    </w:p>
+    <w:p>
+      <w:pPr>
+        <w:rPr>
+          <w:rFonts w:ascii="Consolas" w:hAnsi="Consolas" w:cs="Consolas"/>
+        </w:rPr>
+      </w:pPr>
+      <w:r>
+        <w:rPr>
+          <w:rFonts w:ascii="Consolas" w:hAnsi="Consolas" w:cs="Consolas"/>
+        </w:rPr>
+        <w:t>Signature: ______________________</w:t>
+      </w:r>
+    </w:p>
+    <w:p>
+      <w:pPr>
+        <w:rPr>
+          <w:rFonts w:ascii="Consolas" w:hAnsi="Consolas" w:cs="Consolas"/>
+        </w:rPr>
+      </w:pPr>
+      <w:r>
+        <w:rPr>
+          <w:rFonts w:ascii="Consolas" w:hAnsi="Consolas" w:cs="Consolas"/>
+        </w:rPr>
+        <w:t>Date: __________________________</w:t>
+      </w:r>
+    </w:p>
+    <w:p>
+      <w:pPr>
+        <w:rPr>
+          <w:rFonts w:ascii="Consolas" w:hAnsi="Consolas" w:cs="Consolas"/>
+        </w:rPr>
+      </w:pPr>
+      <w:r>
+        <w:rPr>
+          <w:rFonts w:ascii="Consolas" w:hAnsi="Consolas" w:cs="Consolas"/>
+        </w:rPr>
+        <w:t>Comments: ____________________________________________________________________________________________________________________________</w:t>
+      </w:r>
+      <w:r>
+        <w:rPr>
+          <w:rFonts w:ascii="Consolas" w:hAnsi="Consolas" w:cs="Consolas"/>
+        </w:rPr>
+        <w:t>______________________________</w:t>
+      </w:r>
+    </w:p>
+    <w:p>
+      <w:pPr>
+        <w:rPr>
+          <w:rFonts w:ascii="Consolas" w:hAnsi="Consolas" w:cs="Consolas"/>
+        </w:rPr>
+      </w:pPr>
+    </w:p>
+    <w:p>
+      <w:pPr>
+        <w:rPr>
+          <w:rFonts w:ascii="Consolas" w:hAnsi="Consolas" w:cs="Consolas"/>
+        </w:rPr>
+      </w:pPr>
+      <w:r>
+        <w:rPr>
+          <w:rFonts w:ascii="Consolas" w:hAnsi="Consolas" w:cs="Consolas"/>
+        </w:rPr>
+        <w:t>Name: Michael Lee</w:t>
+      </w:r>
+    </w:p>
+    <w:p>
+      <w:pPr>
+        <w:rPr>
+          <w:rFonts w:ascii="Consolas" w:hAnsi="Consolas" w:cs="Consolas"/>
+        </w:rPr>
+      </w:pPr>
+      <w:r>
+        <w:rPr>
+          <w:rFonts w:ascii="Consolas" w:hAnsi="Consolas" w:cs="Consolas"/>
+        </w:rPr>
+        <w:t>Signature: ______________________</w:t>
+      </w:r>
+    </w:p>
+    <w:p>
+      <w:pPr>
+        <w:rPr>
+          <w:rFonts w:ascii="Consolas" w:hAnsi="Consolas" w:cs="Consolas"/>
+        </w:rPr>
+      </w:pPr>
+      <w:r>
+        <w:rPr>
+          <w:rFonts w:ascii="Consolas" w:hAnsi="Consolas" w:cs="Consolas"/>
+        </w:rPr>
+        <w:t>Date: __________________________</w:t>
+      </w:r>
+    </w:p>
+    <w:p>
+      <w:pPr>
+        <w:rPr>
+          <w:rFonts w:ascii="Consolas" w:hAnsi="Consolas" w:cs="Consolas"/>
+        </w:rPr>
+      </w:pPr>
+      <w:r>
+        <w:rPr>
+          <w:rFonts w:ascii="Consolas" w:hAnsi="Consolas" w:cs="Consolas"/>
+        </w:rPr>
+        <w:t>Comments: ____________________________________________________________________________________________________________________________</w:t>
+      </w:r>
+      <w:r>
+        <w:rPr>
+          <w:rFonts w:ascii="Consolas" w:hAnsi="Consolas" w:cs="Consolas"/>
+        </w:rPr>
+        <w:t>______________________________</w:t>
+      </w:r>
+    </w:p>
+    <w:p>
+      <w:pPr>
+        <w:rPr>
+          <w:rFonts w:ascii="Consolas" w:hAnsi="Consolas" w:cs="Consolas"/>
+        </w:rPr>
+      </w:pPr>
+    </w:p>
+    <w:p>
+      <w:pPr>
+        <w:rPr>
+          <w:rFonts w:ascii="Consolas" w:hAnsi="Consolas" w:cs="Consolas"/>
+        </w:rPr>
+      </w:pPr>
+      <w:r>
+        <w:rPr>
+          <w:rFonts w:ascii="Consolas" w:hAnsi="Consolas" w:cs="Consolas"/>
+        </w:rPr>
+        <w:t xml:space="preserve">Name: </w:t>
+      </w:r>
+      <w:proofErr w:type="spellStart"/>
+      <w:r>
+        <w:rPr>
+          <w:rFonts w:ascii="Consolas" w:hAnsi="Consolas" w:cs="Consolas"/>
+        </w:rPr>
+        <w:t>Vesh</w:t>
+      </w:r>
+      <w:proofErr w:type="spellEnd"/>
+      <w:r>
+        <w:rPr>
+          <w:rFonts w:ascii="Consolas" w:hAnsi="Consolas" w:cs="Consolas"/>
+        </w:rPr>
+        <w:t xml:space="preserve"> Bhatt</w:t>
+      </w:r>
+    </w:p>
+    <w:p>
+      <w:pPr>
+        <w:rPr>
+          <w:rFonts w:ascii="Consolas" w:hAnsi="Consolas" w:cs="Consolas"/>
+        </w:rPr>
+      </w:pPr>
+      <w:r>
+        <w:rPr>
+          <w:rFonts w:ascii="Consolas" w:hAnsi="Consolas" w:cs="Consolas"/>
+        </w:rPr>
+        <w:t>Signature: ______________________</w:t>
+      </w:r>
+    </w:p>
+    <w:p>
+      <w:pPr>
+        <w:rPr>
+          <w:rFonts w:ascii="Consolas" w:hAnsi="Consolas" w:cs="Consolas"/>
+        </w:rPr>
+      </w:pPr>
+      <w:r>
+        <w:rPr>
+          <w:rFonts w:ascii="Consolas" w:hAnsi="Consolas" w:cs="Consolas"/>
+        </w:rPr>
+        <w:t>Date: __________________________</w:t>
+      </w:r>
+    </w:p>
+    <w:p>
+      <w:pPr>
+        <w:rPr>
+          <w:rFonts w:ascii="Consolas" w:hAnsi="Consolas" w:cs="Consolas"/>
+        </w:rPr>
+      </w:pPr>
+      <w:r>
+        <w:rPr>
+          <w:rFonts w:ascii="Consolas" w:hAnsi="Consolas" w:cs="Consolas"/>
+        </w:rPr>
+        <w:t>Comments: ____________________________________________________________________________________________________________________________</w:t>
+      </w:r>
+      <w:r>
+        <w:rPr>
+          <w:rFonts w:ascii="Consolas" w:hAnsi="Consolas" w:cs="Consolas"/>
+        </w:rPr>
+        <w:t>______________________________</w:t>
+      </w:r>
+    </w:p>
+    <w:p>
+      <w:pPr>
+        <w:rPr>
+          <w:rFonts w:ascii="Consolas" w:hAnsi="Consolas" w:cs="Consolas"/>
+          <w:b/>
+        </w:rPr>
+      </w:pPr>
+    </w:p>
+    <w:p>
+      <w:pPr>
+        <w:rPr>
+          <w:rFonts w:ascii="Consolas" w:hAnsi="Consolas" w:cs="Consolas"/>
+          <w:b/>
+        </w:rPr>
+      </w:pPr>
+    </w:p>
+    <w:p>
+      <w:pPr>
+        <w:rPr>
+          <w:rFonts w:ascii="Consolas" w:hAnsi="Consolas" w:cs="Consolas"/>
+          <w:b/>
+        </w:rPr>
+      </w:pPr>
+      <w:r>
+        <w:rPr>
+          <w:rFonts w:ascii="Consolas" w:hAnsi="Consolas" w:cs="Consolas"/>
+          <w:b/>
+        </w:rPr>
+        <w:t>Appendix C – Document Contributions</w:t>
       </w:r>
     </w:p>
     <w:sectPr>

</xml_diff>

<commit_message>
edlafem1-added the nonfunctional requirements to the SRS
</commit_message>
<xml_diff>
--- a/documents/OurSRS.docx
+++ b/documents/OurSRS.docx
@@ -1292,7 +1292,7 @@
     <w:tbl>
       <w:tblPr>
         <w:tblStyle w:val="Table1"/>
-        <w:bidiVisual w:val="0"/>
+        <w:bidi w:val="0"/>
         <w:tblW w:w="9345.0" w:type="dxa"/>
         <w:jc w:val="left"/>
         <w:tblInd w:w="-107.0" w:type="dxa"/>
@@ -2133,7 +2133,7 @@
     <w:tbl>
       <w:tblPr>
         <w:tblStyle w:val="Table2"/>
-        <w:bidiVisual w:val="0"/>
+        <w:bidi w:val="0"/>
         <w:tblW w:w="9345.0" w:type="dxa"/>
         <w:jc w:val="left"/>
         <w:tblInd w:w="-107.0" w:type="dxa"/>
@@ -3024,7 +3024,7 @@
     <w:tbl>
       <w:tblPr>
         <w:tblStyle w:val="Table3"/>
-        <w:bidiVisual w:val="0"/>
+        <w:bidi w:val="0"/>
         <w:tblW w:w="9345.0" w:type="dxa"/>
         <w:jc w:val="left"/>
         <w:tblInd w:w="-107.0" w:type="dxa"/>
@@ -3826,7 +3826,7 @@
     <w:tbl>
       <w:tblPr>
         <w:tblStyle w:val="Table4"/>
-        <w:bidiVisual w:val="0"/>
+        <w:bidi w:val="0"/>
         <w:tblW w:w="9345.0" w:type="dxa"/>
         <w:jc w:val="left"/>
         <w:tblInd w:w="-107.0" w:type="dxa"/>
@@ -4867,7 +4867,7 @@
     <w:tbl>
       <w:tblPr>
         <w:tblStyle w:val="Table5"/>
-        <w:bidiVisual w:val="0"/>
+        <w:bidi w:val="0"/>
         <w:tblW w:w="9345.0" w:type="dxa"/>
         <w:jc w:val="left"/>
         <w:tblInd w:w="-107.0" w:type="dxa"/>
@@ -5722,7 +5722,7 @@
     <w:tbl>
       <w:tblPr>
         <w:tblStyle w:val="Table6"/>
-        <w:bidiVisual w:val="0"/>
+        <w:bidi w:val="0"/>
         <w:tblW w:w="9345.0" w:type="dxa"/>
         <w:jc w:val="left"/>
         <w:tblInd w:w="-107.0" w:type="dxa"/>
@@ -6769,7 +6769,7 @@
     <w:tbl>
       <w:tblPr>
         <w:tblStyle w:val="Table7"/>
-        <w:bidiVisual w:val="0"/>
+        <w:bidi w:val="0"/>
         <w:tblW w:w="9345.0" w:type="dxa"/>
         <w:jc w:val="left"/>
         <w:tblInd w:w="-107.0" w:type="dxa"/>
@@ -7671,7 +7671,7 @@
     <w:tbl>
       <w:tblPr>
         <w:tblStyle w:val="Table8"/>
-        <w:bidiVisual w:val="0"/>
+        <w:bidi w:val="0"/>
         <w:tblW w:w="9345.0" w:type="dxa"/>
         <w:jc w:val="left"/>
         <w:tblInd w:w="-107.0" w:type="dxa"/>
@@ -8623,7 +8623,7 @@
     <w:tbl>
       <w:tblPr>
         <w:tblStyle w:val="Table9"/>
-        <w:bidiVisual w:val="0"/>
+        <w:bidi w:val="0"/>
         <w:tblW w:w="9360.0" w:type="dxa"/>
         <w:jc w:val="left"/>
         <w:tblInd w:w="-107.0" w:type="dxa"/>
@@ -9477,7 +9477,7 @@
     <w:tbl>
       <w:tblPr>
         <w:tblStyle w:val="Table10"/>
-        <w:bidiVisual w:val="0"/>
+        <w:bidi w:val="0"/>
         <w:tblW w:w="9345.0" w:type="dxa"/>
         <w:jc w:val="left"/>
         <w:tblInd w:w="-107.0" w:type="dxa"/>
@@ -10320,7 +10320,7 @@
     <w:tbl>
       <w:tblPr>
         <w:tblStyle w:val="Table11"/>
-        <w:bidiVisual w:val="0"/>
+        <w:bidi w:val="0"/>
         <w:tblW w:w="9345.0" w:type="dxa"/>
         <w:jc w:val="left"/>
         <w:tblInd w:w="-107.0" w:type="dxa"/>
@@ -11174,7 +11174,7 @@
     <w:tbl>
       <w:tblPr>
         <w:tblStyle w:val="Table12"/>
-        <w:bidiVisual w:val="0"/>
+        <w:bidi w:val="0"/>
         <w:tblW w:w="9345.0" w:type="dxa"/>
         <w:jc w:val="left"/>
         <w:tblInd w:w="-107.0" w:type="dxa"/>
@@ -12050,7 +12050,7 @@
     <w:tbl>
       <w:tblPr>
         <w:tblStyle w:val="Table13"/>
-        <w:bidiVisual w:val="0"/>
+        <w:bidi w:val="0"/>
         <w:tblW w:w="9345.0" w:type="dxa"/>
         <w:jc w:val="left"/>
         <w:tblInd w:w="-107.0" w:type="dxa"/>
@@ -13022,6 +13022,1272 @@
         </w:rPr>
       </w:r>
     </w:p>
+    <w:tbl>
+      <w:tblPr>
+        <w:tblStyle w:val="Table14"/>
+        <w:bidi w:val="0"/>
+        <w:tblW w:w="9360.0" w:type="dxa"/>
+        <w:jc w:val="left"/>
+        <w:tblBorders>
+          <w:top w:color="000000" w:space="0" w:val="single" w:sz="8"/>
+          <w:left w:color="000000" w:space="0" w:val="single" w:sz="8"/>
+          <w:bottom w:color="000000" w:space="0" w:val="single" w:sz="8"/>
+          <w:right w:color="000000" w:space="0" w:val="single" w:sz="8"/>
+          <w:insideH w:color="000000" w:space="0" w:val="single" w:sz="8"/>
+          <w:insideV w:color="000000" w:space="0" w:val="single" w:sz="8"/>
+        </w:tblBorders>
+        <w:tblLayout w:type="fixed"/>
+        <w:tblLook w:val="0600"/>
+      </w:tblPr>
+      <w:tblGrid>
+        <w:gridCol w:w="1050"/>
+        <w:gridCol w:w="4980"/>
+        <w:gridCol w:w="3330"/>
+        <w:tblGridChange w:id="0">
+          <w:tblGrid>
+            <w:gridCol w:w="1050"/>
+            <w:gridCol w:w="4980"/>
+            <w:gridCol w:w="3330"/>
+          </w:tblGrid>
+        </w:tblGridChange>
+      </w:tblGrid>
+      <w:tr>
+        <w:tc>
+          <w:tcPr>
+            <w:tcMar>
+              <w:top w:w="100.0" w:type="dxa"/>
+              <w:left w:w="100.0" w:type="dxa"/>
+              <w:bottom w:w="100.0" w:type="dxa"/>
+              <w:right w:w="100.0" w:type="dxa"/>
+            </w:tcMar>
+          </w:tcPr>
+          <w:p>
+            <w:pPr>
+              <w:keepNext w:val="0"/>
+              <w:keepLines w:val="0"/>
+              <w:widowControl w:val="0"/>
+              <w:spacing w:lineRule="auto" w:after="0" w:line="240" w:before="0"/>
+              <w:ind w:left="0" w:firstLine="0" w:right="0"/>
+              <w:contextualSpacing w:val="0"/>
+              <w:jc w:val="center"/>
+            </w:pPr>
+            <w:r>
+              <w:rPr>
+                <w:rFonts w:cs="Consolas" w:hAnsi="Consolas" w:eastAsia="Consolas" w:ascii="Consolas"/>
+                <w:b w:val="1"/>
+                <w:rtl w:val="0"/>
+              </w:rPr>
+              <w:t xml:space="preserve">Number</w:t>
+            </w:r>
+          </w:p>
+        </w:tc>
+        <w:tc>
+          <w:tcPr>
+            <w:tcMar>
+              <w:top w:w="100.0" w:type="dxa"/>
+              <w:left w:w="100.0" w:type="dxa"/>
+              <w:bottom w:w="100.0" w:type="dxa"/>
+              <w:right w:w="100.0" w:type="dxa"/>
+            </w:tcMar>
+          </w:tcPr>
+          <w:p>
+            <w:pPr>
+              <w:keepNext w:val="0"/>
+              <w:keepLines w:val="0"/>
+              <w:widowControl w:val="0"/>
+              <w:spacing w:lineRule="auto" w:after="0" w:line="240" w:before="0"/>
+              <w:ind w:left="0" w:firstLine="0" w:right="0"/>
+              <w:contextualSpacing w:val="0"/>
+              <w:jc w:val="center"/>
+            </w:pPr>
+            <w:r>
+              <w:rPr>
+                <w:rFonts w:cs="Consolas" w:hAnsi="Consolas" w:eastAsia="Consolas" w:ascii="Consolas"/>
+                <w:b w:val="1"/>
+                <w:rtl w:val="0"/>
+              </w:rPr>
+              <w:t xml:space="preserve">Item</w:t>
+            </w:r>
+          </w:p>
+        </w:tc>
+        <w:tc>
+          <w:tcPr>
+            <w:tcMar>
+              <w:top w:w="100.0" w:type="dxa"/>
+              <w:left w:w="100.0" w:type="dxa"/>
+              <w:bottom w:w="100.0" w:type="dxa"/>
+              <w:right w:w="100.0" w:type="dxa"/>
+            </w:tcMar>
+          </w:tcPr>
+          <w:p>
+            <w:pPr>
+              <w:keepNext w:val="0"/>
+              <w:keepLines w:val="0"/>
+              <w:widowControl w:val="0"/>
+              <w:spacing w:lineRule="auto" w:after="0" w:line="240" w:before="0"/>
+              <w:ind w:left="0" w:firstLine="0" w:right="0"/>
+              <w:contextualSpacing w:val="0"/>
+              <w:jc w:val="center"/>
+            </w:pPr>
+            <w:r>
+              <w:rPr>
+                <w:rFonts w:cs="Consolas" w:hAnsi="Consolas" w:eastAsia="Consolas" w:ascii="Consolas"/>
+                <w:b w:val="1"/>
+                <w:rtl w:val="0"/>
+              </w:rPr>
+              <w:t xml:space="preserve">Priority</w:t>
+            </w:r>
+          </w:p>
+          <w:p>
+            <w:pPr>
+              <w:keepNext w:val="0"/>
+              <w:keepLines w:val="0"/>
+              <w:widowControl w:val="0"/>
+              <w:spacing w:lineRule="auto" w:after="0" w:line="240" w:before="0"/>
+              <w:ind w:left="0" w:firstLine="0" w:right="0"/>
+              <w:contextualSpacing w:val="0"/>
+              <w:jc w:val="left"/>
+            </w:pPr>
+            <w:r>
+              <w:rPr>
+                <w:rFonts w:cs="Consolas" w:hAnsi="Consolas" w:eastAsia="Consolas" w:ascii="Consolas"/>
+                <w:b w:val="1"/>
+                <w:rtl w:val="0"/>
+              </w:rPr>
+              <w:t xml:space="preserve">1 (highest) to 5 (lowest)</w:t>
+            </w:r>
+          </w:p>
+        </w:tc>
+      </w:tr>
+      <w:tr>
+        <w:tc>
+          <w:tcPr>
+            <w:tcMar>
+              <w:top w:w="100.0" w:type="dxa"/>
+              <w:left w:w="100.0" w:type="dxa"/>
+              <w:bottom w:w="100.0" w:type="dxa"/>
+              <w:right w:w="100.0" w:type="dxa"/>
+            </w:tcMar>
+          </w:tcPr>
+          <w:p>
+            <w:pPr>
+              <w:keepNext w:val="0"/>
+              <w:keepLines w:val="0"/>
+              <w:widowControl w:val="0"/>
+              <w:spacing w:lineRule="auto" w:after="0" w:line="240" w:before="0"/>
+              <w:ind w:left="0" w:firstLine="0" w:right="0"/>
+              <w:contextualSpacing w:val="0"/>
+              <w:jc w:val="left"/>
+            </w:pPr>
+            <w:r>
+              <w:rPr>
+                <w:rFonts w:cs="Consolas" w:hAnsi="Consolas" w:eastAsia="Consolas" w:ascii="Consolas"/>
+                <w:rtl w:val="0"/>
+              </w:rPr>
+              <w:t xml:space="preserve">1</w:t>
+            </w:r>
+          </w:p>
+        </w:tc>
+        <w:tc>
+          <w:tcPr>
+            <w:tcMar>
+              <w:top w:w="100.0" w:type="dxa"/>
+              <w:left w:w="100.0" w:type="dxa"/>
+              <w:bottom w:w="100.0" w:type="dxa"/>
+              <w:right w:w="100.0" w:type="dxa"/>
+            </w:tcMar>
+          </w:tcPr>
+          <w:p>
+            <w:pPr>
+              <w:keepNext w:val="0"/>
+              <w:keepLines w:val="0"/>
+              <w:widowControl w:val="0"/>
+              <w:spacing w:lineRule="auto" w:after="0" w:line="240" w:before="0"/>
+              <w:ind w:left="0" w:firstLine="0" w:right="0"/>
+              <w:contextualSpacing w:val="0"/>
+              <w:jc w:val="left"/>
+            </w:pPr>
+            <w:r>
+              <w:rPr>
+                <w:rFonts w:cs="Consolas" w:hAnsi="Consolas" w:eastAsia="Consolas" w:ascii="Consolas"/>
+                <w:rtl w:val="0"/>
+              </w:rPr>
+              <w:t xml:space="preserve">The Database shall be secure</w:t>
+            </w:r>
+          </w:p>
+        </w:tc>
+        <w:tc>
+          <w:tcPr>
+            <w:tcMar>
+              <w:top w:w="100.0" w:type="dxa"/>
+              <w:left w:w="100.0" w:type="dxa"/>
+              <w:bottom w:w="100.0" w:type="dxa"/>
+              <w:right w:w="100.0" w:type="dxa"/>
+            </w:tcMar>
+          </w:tcPr>
+          <w:p>
+            <w:pPr>
+              <w:keepNext w:val="0"/>
+              <w:keepLines w:val="0"/>
+              <w:widowControl w:val="0"/>
+              <w:spacing w:lineRule="auto" w:after="0" w:line="240" w:before="0"/>
+              <w:ind w:left="0" w:firstLine="0" w:right="0"/>
+              <w:contextualSpacing w:val="0"/>
+              <w:jc w:val="left"/>
+            </w:pPr>
+            <w:r>
+              <w:rPr>
+                <w:rFonts w:cs="Consolas" w:hAnsi="Consolas" w:eastAsia="Consolas" w:ascii="Consolas"/>
+                <w:rtl w:val="0"/>
+              </w:rPr>
+              <w:t xml:space="preserve">1</w:t>
+            </w:r>
+          </w:p>
+        </w:tc>
+      </w:tr>
+      <w:tr>
+        <w:tc>
+          <w:tcPr>
+            <w:tcMar>
+              <w:top w:w="100.0" w:type="dxa"/>
+              <w:left w:w="100.0" w:type="dxa"/>
+              <w:bottom w:w="100.0" w:type="dxa"/>
+              <w:right w:w="100.0" w:type="dxa"/>
+            </w:tcMar>
+          </w:tcPr>
+          <w:p>
+            <w:pPr>
+              <w:keepNext w:val="0"/>
+              <w:keepLines w:val="0"/>
+              <w:widowControl w:val="0"/>
+              <w:spacing w:lineRule="auto" w:after="0" w:line="240" w:before="0"/>
+              <w:ind w:left="0" w:firstLine="0" w:right="0"/>
+              <w:contextualSpacing w:val="0"/>
+              <w:jc w:val="left"/>
+            </w:pPr>
+            <w:r>
+              <w:rPr>
+                <w:rFonts w:cs="Consolas" w:hAnsi="Consolas" w:eastAsia="Consolas" w:ascii="Consolas"/>
+                <w:rtl w:val="0"/>
+              </w:rPr>
+              <w:t xml:space="preserve">2</w:t>
+            </w:r>
+          </w:p>
+        </w:tc>
+        <w:tc>
+          <w:tcPr>
+            <w:tcMar>
+              <w:top w:w="100.0" w:type="dxa"/>
+              <w:left w:w="100.0" w:type="dxa"/>
+              <w:bottom w:w="100.0" w:type="dxa"/>
+              <w:right w:w="100.0" w:type="dxa"/>
+            </w:tcMar>
+          </w:tcPr>
+          <w:p>
+            <w:pPr>
+              <w:keepNext w:val="0"/>
+              <w:keepLines w:val="0"/>
+              <w:widowControl w:val="0"/>
+              <w:spacing w:lineRule="auto" w:after="0" w:line="240" w:before="0"/>
+              <w:ind w:left="0" w:firstLine="0" w:right="0"/>
+              <w:contextualSpacing w:val="0"/>
+              <w:jc w:val="left"/>
+            </w:pPr>
+            <w:r>
+              <w:rPr>
+                <w:rFonts w:cs="Consolas" w:hAnsi="Consolas" w:eastAsia="Consolas" w:ascii="Consolas"/>
+                <w:rtl w:val="0"/>
+              </w:rPr>
+              <w:t xml:space="preserve">Web Application should be easy to use</w:t>
+            </w:r>
+          </w:p>
+        </w:tc>
+        <w:tc>
+          <w:tcPr>
+            <w:tcMar>
+              <w:top w:w="100.0" w:type="dxa"/>
+              <w:left w:w="100.0" w:type="dxa"/>
+              <w:bottom w:w="100.0" w:type="dxa"/>
+              <w:right w:w="100.0" w:type="dxa"/>
+            </w:tcMar>
+          </w:tcPr>
+          <w:p>
+            <w:pPr>
+              <w:keepNext w:val="0"/>
+              <w:keepLines w:val="0"/>
+              <w:widowControl w:val="0"/>
+              <w:spacing w:lineRule="auto" w:after="0" w:line="240" w:before="0"/>
+              <w:ind w:left="0" w:firstLine="0" w:right="0"/>
+              <w:contextualSpacing w:val="0"/>
+              <w:jc w:val="left"/>
+            </w:pPr>
+            <w:r>
+              <w:rPr>
+                <w:rFonts w:cs="Consolas" w:hAnsi="Consolas" w:eastAsia="Consolas" w:ascii="Consolas"/>
+                <w:rtl w:val="0"/>
+              </w:rPr>
+              <w:t xml:space="preserve">1</w:t>
+            </w:r>
+          </w:p>
+        </w:tc>
+      </w:tr>
+      <w:tr>
+        <w:tc>
+          <w:tcPr>
+            <w:tcMar>
+              <w:top w:w="100.0" w:type="dxa"/>
+              <w:left w:w="100.0" w:type="dxa"/>
+              <w:bottom w:w="100.0" w:type="dxa"/>
+              <w:right w:w="100.0" w:type="dxa"/>
+            </w:tcMar>
+          </w:tcPr>
+          <w:p>
+            <w:pPr>
+              <w:keepNext w:val="0"/>
+              <w:keepLines w:val="0"/>
+              <w:widowControl w:val="0"/>
+              <w:spacing w:lineRule="auto" w:after="0" w:line="240" w:before="0"/>
+              <w:ind w:left="0" w:firstLine="0" w:right="0"/>
+              <w:contextualSpacing w:val="0"/>
+              <w:jc w:val="left"/>
+            </w:pPr>
+            <w:r>
+              <w:rPr>
+                <w:rFonts w:cs="Consolas" w:hAnsi="Consolas" w:eastAsia="Consolas" w:ascii="Consolas"/>
+                <w:rtl w:val="0"/>
+              </w:rPr>
+              <w:t xml:space="preserve">3</w:t>
+            </w:r>
+          </w:p>
+        </w:tc>
+        <w:tc>
+          <w:tcPr>
+            <w:tcMar>
+              <w:top w:w="100.0" w:type="dxa"/>
+              <w:left w:w="100.0" w:type="dxa"/>
+              <w:bottom w:w="100.0" w:type="dxa"/>
+              <w:right w:w="100.0" w:type="dxa"/>
+            </w:tcMar>
+          </w:tcPr>
+          <w:p>
+            <w:pPr>
+              <w:keepNext w:val="0"/>
+              <w:keepLines w:val="0"/>
+              <w:widowControl w:val="0"/>
+              <w:spacing w:lineRule="auto" w:after="0" w:line="240" w:before="0"/>
+              <w:ind w:left="0" w:firstLine="0" w:right="0"/>
+              <w:contextualSpacing w:val="0"/>
+              <w:jc w:val="left"/>
+            </w:pPr>
+            <w:r>
+              <w:rPr>
+                <w:rFonts w:cs="Consolas" w:hAnsi="Consolas" w:eastAsia="Consolas" w:ascii="Consolas"/>
+                <w:rtl w:val="0"/>
+              </w:rPr>
+              <w:t xml:space="preserve">The server side system shall be written in Python</w:t>
+            </w:r>
+          </w:p>
+        </w:tc>
+        <w:tc>
+          <w:tcPr>
+            <w:tcMar>
+              <w:top w:w="100.0" w:type="dxa"/>
+              <w:left w:w="100.0" w:type="dxa"/>
+              <w:bottom w:w="100.0" w:type="dxa"/>
+              <w:right w:w="100.0" w:type="dxa"/>
+            </w:tcMar>
+          </w:tcPr>
+          <w:p>
+            <w:pPr>
+              <w:keepNext w:val="0"/>
+              <w:keepLines w:val="0"/>
+              <w:widowControl w:val="0"/>
+              <w:spacing w:lineRule="auto" w:after="0" w:line="240" w:before="0"/>
+              <w:ind w:left="0" w:firstLine="0" w:right="0"/>
+              <w:contextualSpacing w:val="0"/>
+              <w:jc w:val="left"/>
+            </w:pPr>
+            <w:r>
+              <w:rPr>
+                <w:rFonts w:cs="Consolas" w:hAnsi="Consolas" w:eastAsia="Consolas" w:ascii="Consolas"/>
+                <w:rtl w:val="0"/>
+              </w:rPr>
+              <w:t xml:space="preserve">1</w:t>
+            </w:r>
+          </w:p>
+        </w:tc>
+      </w:tr>
+      <w:tr>
+        <w:tc>
+          <w:tcPr>
+            <w:tcMar>
+              <w:top w:w="100.0" w:type="dxa"/>
+              <w:left w:w="100.0" w:type="dxa"/>
+              <w:bottom w:w="100.0" w:type="dxa"/>
+              <w:right w:w="100.0" w:type="dxa"/>
+            </w:tcMar>
+          </w:tcPr>
+          <w:p>
+            <w:pPr>
+              <w:keepNext w:val="0"/>
+              <w:keepLines w:val="0"/>
+              <w:widowControl w:val="0"/>
+              <w:spacing w:lineRule="auto" w:after="0" w:line="240" w:before="0"/>
+              <w:ind w:left="0" w:firstLine="0" w:right="0"/>
+              <w:contextualSpacing w:val="0"/>
+              <w:jc w:val="left"/>
+            </w:pPr>
+            <w:r>
+              <w:rPr>
+                <w:rFonts w:cs="Consolas" w:hAnsi="Consolas" w:eastAsia="Consolas" w:ascii="Consolas"/>
+                <w:rtl w:val="0"/>
+              </w:rPr>
+              <w:t xml:space="preserve">4</w:t>
+            </w:r>
+          </w:p>
+        </w:tc>
+        <w:tc>
+          <w:tcPr>
+            <w:tcMar>
+              <w:top w:w="100.0" w:type="dxa"/>
+              <w:left w:w="100.0" w:type="dxa"/>
+              <w:bottom w:w="100.0" w:type="dxa"/>
+              <w:right w:w="100.0" w:type="dxa"/>
+            </w:tcMar>
+          </w:tcPr>
+          <w:p>
+            <w:pPr>
+              <w:keepNext w:val="0"/>
+              <w:keepLines w:val="0"/>
+              <w:widowControl w:val="0"/>
+              <w:spacing w:lineRule="auto" w:after="0" w:line="240" w:before="0"/>
+              <w:ind w:left="0" w:firstLine="0" w:right="0"/>
+              <w:contextualSpacing w:val="0"/>
+              <w:jc w:val="left"/>
+            </w:pPr>
+            <w:r>
+              <w:rPr>
+                <w:rFonts w:cs="Consolas" w:hAnsi="Consolas" w:eastAsia="Consolas" w:ascii="Consolas"/>
+                <w:rtl w:val="0"/>
+              </w:rPr>
+              <w:t xml:space="preserve">The system shall use the Flask library</w:t>
+            </w:r>
+          </w:p>
+        </w:tc>
+        <w:tc>
+          <w:tcPr>
+            <w:tcMar>
+              <w:top w:w="100.0" w:type="dxa"/>
+              <w:left w:w="100.0" w:type="dxa"/>
+              <w:bottom w:w="100.0" w:type="dxa"/>
+              <w:right w:w="100.0" w:type="dxa"/>
+            </w:tcMar>
+          </w:tcPr>
+          <w:p>
+            <w:pPr>
+              <w:keepNext w:val="0"/>
+              <w:keepLines w:val="0"/>
+              <w:widowControl w:val="0"/>
+              <w:spacing w:lineRule="auto" w:after="0" w:line="240" w:before="0"/>
+              <w:ind w:left="0" w:firstLine="0" w:right="0"/>
+              <w:contextualSpacing w:val="0"/>
+              <w:jc w:val="left"/>
+            </w:pPr>
+            <w:r>
+              <w:rPr>
+                <w:rFonts w:cs="Consolas" w:hAnsi="Consolas" w:eastAsia="Consolas" w:ascii="Consolas"/>
+                <w:rtl w:val="0"/>
+              </w:rPr>
+              <w:t xml:space="preserve">1</w:t>
+            </w:r>
+          </w:p>
+        </w:tc>
+      </w:tr>
+      <w:tr>
+        <w:tc>
+          <w:tcPr>
+            <w:tcMar>
+              <w:top w:w="100.0" w:type="dxa"/>
+              <w:left w:w="100.0" w:type="dxa"/>
+              <w:bottom w:w="100.0" w:type="dxa"/>
+              <w:right w:w="100.0" w:type="dxa"/>
+            </w:tcMar>
+          </w:tcPr>
+          <w:p>
+            <w:pPr>
+              <w:keepNext w:val="0"/>
+              <w:keepLines w:val="0"/>
+              <w:widowControl w:val="0"/>
+              <w:spacing w:lineRule="auto" w:after="0" w:line="240" w:before="0"/>
+              <w:ind w:left="0" w:firstLine="0" w:right="0"/>
+              <w:contextualSpacing w:val="0"/>
+              <w:jc w:val="left"/>
+            </w:pPr>
+            <w:r>
+              <w:rPr>
+                <w:rFonts w:cs="Consolas" w:hAnsi="Consolas" w:eastAsia="Consolas" w:ascii="Consolas"/>
+                <w:rtl w:val="0"/>
+              </w:rPr>
+              <w:t xml:space="preserve">5</w:t>
+            </w:r>
+          </w:p>
+        </w:tc>
+        <w:tc>
+          <w:tcPr>
+            <w:tcMar>
+              <w:top w:w="100.0" w:type="dxa"/>
+              <w:left w:w="100.0" w:type="dxa"/>
+              <w:bottom w:w="100.0" w:type="dxa"/>
+              <w:right w:w="100.0" w:type="dxa"/>
+            </w:tcMar>
+          </w:tcPr>
+          <w:p>
+            <w:pPr>
+              <w:keepNext w:val="0"/>
+              <w:keepLines w:val="0"/>
+              <w:widowControl w:val="0"/>
+              <w:spacing w:lineRule="auto" w:after="0" w:line="240" w:before="0"/>
+              <w:ind w:left="0" w:firstLine="0" w:right="0"/>
+              <w:contextualSpacing w:val="0"/>
+              <w:jc w:val="left"/>
+            </w:pPr>
+            <w:r>
+              <w:rPr>
+                <w:rFonts w:cs="Consolas" w:hAnsi="Consolas" w:eastAsia="Consolas" w:ascii="Consolas"/>
+                <w:rtl w:val="0"/>
+              </w:rPr>
+              <w:t xml:space="preserve">The system shall use the Model-View-Controller architecture</w:t>
+            </w:r>
+          </w:p>
+        </w:tc>
+        <w:tc>
+          <w:tcPr>
+            <w:tcMar>
+              <w:top w:w="100.0" w:type="dxa"/>
+              <w:left w:w="100.0" w:type="dxa"/>
+              <w:bottom w:w="100.0" w:type="dxa"/>
+              <w:right w:w="100.0" w:type="dxa"/>
+            </w:tcMar>
+          </w:tcPr>
+          <w:p>
+            <w:pPr>
+              <w:keepNext w:val="0"/>
+              <w:keepLines w:val="0"/>
+              <w:widowControl w:val="0"/>
+              <w:spacing w:lineRule="auto" w:after="0" w:line="240" w:before="0"/>
+              <w:ind w:left="0" w:firstLine="0" w:right="0"/>
+              <w:contextualSpacing w:val="0"/>
+              <w:jc w:val="left"/>
+            </w:pPr>
+            <w:r>
+              <w:rPr>
+                <w:rFonts w:cs="Consolas" w:hAnsi="Consolas" w:eastAsia="Consolas" w:ascii="Consolas"/>
+                <w:rtl w:val="0"/>
+              </w:rPr>
+              <w:t xml:space="preserve">1</w:t>
+            </w:r>
+          </w:p>
+        </w:tc>
+      </w:tr>
+      <w:tr>
+        <w:tc>
+          <w:tcPr>
+            <w:tcMar>
+              <w:top w:w="100.0" w:type="dxa"/>
+              <w:left w:w="100.0" w:type="dxa"/>
+              <w:bottom w:w="100.0" w:type="dxa"/>
+              <w:right w:w="100.0" w:type="dxa"/>
+            </w:tcMar>
+          </w:tcPr>
+          <w:p>
+            <w:pPr>
+              <w:keepNext w:val="0"/>
+              <w:keepLines w:val="0"/>
+              <w:widowControl w:val="0"/>
+              <w:spacing w:lineRule="auto" w:after="0" w:line="240" w:before="0"/>
+              <w:ind w:left="0" w:firstLine="0" w:right="0"/>
+              <w:contextualSpacing w:val="0"/>
+              <w:jc w:val="left"/>
+            </w:pPr>
+            <w:r>
+              <w:rPr>
+                <w:rFonts w:cs="Consolas" w:hAnsi="Consolas" w:eastAsia="Consolas" w:ascii="Consolas"/>
+                <w:rtl w:val="0"/>
+              </w:rPr>
+              <w:t xml:space="preserve">6</w:t>
+            </w:r>
+          </w:p>
+        </w:tc>
+        <w:tc>
+          <w:tcPr>
+            <w:tcMar>
+              <w:top w:w="100.0" w:type="dxa"/>
+              <w:left w:w="100.0" w:type="dxa"/>
+              <w:bottom w:w="100.0" w:type="dxa"/>
+              <w:right w:w="100.0" w:type="dxa"/>
+            </w:tcMar>
+          </w:tcPr>
+          <w:p>
+            <w:pPr>
+              <w:keepNext w:val="0"/>
+              <w:keepLines w:val="0"/>
+              <w:widowControl w:val="0"/>
+              <w:spacing w:lineRule="auto" w:after="0" w:line="240" w:before="0"/>
+              <w:ind w:left="0" w:firstLine="0" w:right="0"/>
+              <w:contextualSpacing w:val="0"/>
+              <w:jc w:val="left"/>
+            </w:pPr>
+            <w:r>
+              <w:rPr>
+                <w:rFonts w:cs="Consolas" w:hAnsi="Consolas" w:eastAsia="Consolas" w:ascii="Consolas"/>
+                <w:rtl w:val="0"/>
+              </w:rPr>
+              <w:t xml:space="preserve">The front end system shall use the latest markup and styling specifications</w:t>
+            </w:r>
+          </w:p>
+        </w:tc>
+        <w:tc>
+          <w:tcPr>
+            <w:tcMar>
+              <w:top w:w="100.0" w:type="dxa"/>
+              <w:left w:w="100.0" w:type="dxa"/>
+              <w:bottom w:w="100.0" w:type="dxa"/>
+              <w:right w:w="100.0" w:type="dxa"/>
+            </w:tcMar>
+          </w:tcPr>
+          <w:p>
+            <w:pPr>
+              <w:keepNext w:val="0"/>
+              <w:keepLines w:val="0"/>
+              <w:widowControl w:val="0"/>
+              <w:spacing w:lineRule="auto" w:after="0" w:line="240" w:before="0"/>
+              <w:ind w:left="0" w:firstLine="0" w:right="0"/>
+              <w:contextualSpacing w:val="0"/>
+              <w:jc w:val="left"/>
+            </w:pPr>
+            <w:r>
+              <w:rPr>
+                <w:rFonts w:cs="Consolas" w:hAnsi="Consolas" w:eastAsia="Consolas" w:ascii="Consolas"/>
+                <w:rtl w:val="0"/>
+              </w:rPr>
+              <w:t xml:space="preserve">2</w:t>
+            </w:r>
+          </w:p>
+        </w:tc>
+      </w:tr>
+      <w:tr>
+        <w:tc>
+          <w:tcPr>
+            <w:tcMar>
+              <w:top w:w="100.0" w:type="dxa"/>
+              <w:left w:w="100.0" w:type="dxa"/>
+              <w:bottom w:w="100.0" w:type="dxa"/>
+              <w:right w:w="100.0" w:type="dxa"/>
+            </w:tcMar>
+          </w:tcPr>
+          <w:p>
+            <w:pPr>
+              <w:keepNext w:val="0"/>
+              <w:keepLines w:val="0"/>
+              <w:widowControl w:val="0"/>
+              <w:spacing w:lineRule="auto" w:after="0" w:line="240" w:before="0"/>
+              <w:ind w:left="0" w:firstLine="0" w:right="0"/>
+              <w:contextualSpacing w:val="0"/>
+              <w:jc w:val="left"/>
+            </w:pPr>
+            <w:r>
+              <w:rPr>
+                <w:rFonts w:cs="Consolas" w:hAnsi="Consolas" w:eastAsia="Consolas" w:ascii="Consolas"/>
+                <w:rtl w:val="0"/>
+              </w:rPr>
+              <w:t xml:space="preserve">7</w:t>
+            </w:r>
+          </w:p>
+        </w:tc>
+        <w:tc>
+          <w:tcPr>
+            <w:tcMar>
+              <w:top w:w="100.0" w:type="dxa"/>
+              <w:left w:w="100.0" w:type="dxa"/>
+              <w:bottom w:w="100.0" w:type="dxa"/>
+              <w:right w:w="100.0" w:type="dxa"/>
+            </w:tcMar>
+          </w:tcPr>
+          <w:p>
+            <w:pPr>
+              <w:keepNext w:val="0"/>
+              <w:keepLines w:val="0"/>
+              <w:widowControl w:val="0"/>
+              <w:spacing w:lineRule="auto" w:after="0" w:line="240" w:before="0"/>
+              <w:ind w:left="0" w:firstLine="0" w:right="0"/>
+              <w:contextualSpacing w:val="0"/>
+              <w:jc w:val="left"/>
+            </w:pPr>
+            <w:r>
+              <w:rPr>
+                <w:rFonts w:cs="Consolas" w:hAnsi="Consolas" w:eastAsia="Consolas" w:ascii="Consolas"/>
+                <w:rtl w:val="0"/>
+              </w:rPr>
+              <w:t xml:space="preserve">The Web Application will be compatible with all major browsers</w:t>
+            </w:r>
+          </w:p>
+        </w:tc>
+        <w:tc>
+          <w:tcPr>
+            <w:tcMar>
+              <w:top w:w="100.0" w:type="dxa"/>
+              <w:left w:w="100.0" w:type="dxa"/>
+              <w:bottom w:w="100.0" w:type="dxa"/>
+              <w:right w:w="100.0" w:type="dxa"/>
+            </w:tcMar>
+          </w:tcPr>
+          <w:p>
+            <w:pPr>
+              <w:keepNext w:val="0"/>
+              <w:keepLines w:val="0"/>
+              <w:widowControl w:val="0"/>
+              <w:spacing w:lineRule="auto" w:after="0" w:line="240" w:before="0"/>
+              <w:ind w:left="0" w:firstLine="0" w:right="0"/>
+              <w:contextualSpacing w:val="0"/>
+              <w:jc w:val="left"/>
+            </w:pPr>
+            <w:r>
+              <w:rPr>
+                <w:rFonts w:cs="Consolas" w:hAnsi="Consolas" w:eastAsia="Consolas" w:ascii="Consolas"/>
+                <w:rtl w:val="0"/>
+              </w:rPr>
+              <w:t xml:space="preserve">3</w:t>
+            </w:r>
+          </w:p>
+        </w:tc>
+      </w:tr>
+      <w:tr>
+        <w:tc>
+          <w:tcPr>
+            <w:tcMar>
+              <w:top w:w="100.0" w:type="dxa"/>
+              <w:left w:w="100.0" w:type="dxa"/>
+              <w:bottom w:w="100.0" w:type="dxa"/>
+              <w:right w:w="100.0" w:type="dxa"/>
+            </w:tcMar>
+          </w:tcPr>
+          <w:p>
+            <w:pPr>
+              <w:keepNext w:val="0"/>
+              <w:keepLines w:val="0"/>
+              <w:widowControl w:val="0"/>
+              <w:spacing w:lineRule="auto" w:after="0" w:line="240" w:before="0"/>
+              <w:ind w:left="0" w:firstLine="0" w:right="0"/>
+              <w:contextualSpacing w:val="0"/>
+              <w:jc w:val="left"/>
+            </w:pPr>
+            <w:r>
+              <w:rPr>
+                <w:rFonts w:cs="Consolas" w:hAnsi="Consolas" w:eastAsia="Consolas" w:ascii="Consolas"/>
+                <w:rtl w:val="0"/>
+              </w:rPr>
+              <w:t xml:space="preserve">8</w:t>
+            </w:r>
+          </w:p>
+        </w:tc>
+        <w:tc>
+          <w:tcPr>
+            <w:tcMar>
+              <w:top w:w="100.0" w:type="dxa"/>
+              <w:left w:w="100.0" w:type="dxa"/>
+              <w:bottom w:w="100.0" w:type="dxa"/>
+              <w:right w:w="100.0" w:type="dxa"/>
+            </w:tcMar>
+          </w:tcPr>
+          <w:p>
+            <w:pPr>
+              <w:keepNext w:val="0"/>
+              <w:keepLines w:val="0"/>
+              <w:widowControl w:val="0"/>
+              <w:spacing w:lineRule="auto" w:after="0" w:line="240" w:before="0"/>
+              <w:ind w:left="0" w:firstLine="0" w:right="0"/>
+              <w:contextualSpacing w:val="0"/>
+              <w:jc w:val="left"/>
+            </w:pPr>
+            <w:r>
+              <w:rPr>
+                <w:rFonts w:cs="Consolas" w:hAnsi="Consolas" w:eastAsia="Consolas" w:ascii="Consolas"/>
+                <w:rtl w:val="0"/>
+              </w:rPr>
+              <w:t xml:space="preserve">All code should be well documented</w:t>
+            </w:r>
+          </w:p>
+        </w:tc>
+        <w:tc>
+          <w:tcPr>
+            <w:tcMar>
+              <w:top w:w="100.0" w:type="dxa"/>
+              <w:left w:w="100.0" w:type="dxa"/>
+              <w:bottom w:w="100.0" w:type="dxa"/>
+              <w:right w:w="100.0" w:type="dxa"/>
+            </w:tcMar>
+          </w:tcPr>
+          <w:p>
+            <w:pPr>
+              <w:keepNext w:val="0"/>
+              <w:keepLines w:val="0"/>
+              <w:widowControl w:val="0"/>
+              <w:spacing w:lineRule="auto" w:after="0" w:line="240" w:before="0"/>
+              <w:ind w:left="0" w:firstLine="0" w:right="0"/>
+              <w:contextualSpacing w:val="0"/>
+              <w:jc w:val="left"/>
+            </w:pPr>
+            <w:r>
+              <w:rPr>
+                <w:rFonts w:cs="Consolas" w:hAnsi="Consolas" w:eastAsia="Consolas" w:ascii="Consolas"/>
+                <w:rtl w:val="0"/>
+              </w:rPr>
+              <w:t xml:space="preserve">2</w:t>
+            </w:r>
+          </w:p>
+        </w:tc>
+      </w:tr>
+      <w:tr>
+        <w:tc>
+          <w:tcPr>
+            <w:tcMar>
+              <w:top w:w="100.0" w:type="dxa"/>
+              <w:left w:w="100.0" w:type="dxa"/>
+              <w:bottom w:w="100.0" w:type="dxa"/>
+              <w:right w:w="100.0" w:type="dxa"/>
+            </w:tcMar>
+          </w:tcPr>
+          <w:p>
+            <w:pPr>
+              <w:keepNext w:val="0"/>
+              <w:keepLines w:val="0"/>
+              <w:widowControl w:val="0"/>
+              <w:spacing w:lineRule="auto" w:after="0" w:line="240" w:before="0"/>
+              <w:ind w:left="0" w:firstLine="0" w:right="0"/>
+              <w:contextualSpacing w:val="0"/>
+              <w:jc w:val="left"/>
+            </w:pPr>
+            <w:r>
+              <w:rPr>
+                <w:rFonts w:cs="Consolas" w:hAnsi="Consolas" w:eastAsia="Consolas" w:ascii="Consolas"/>
+                <w:rtl w:val="0"/>
+              </w:rPr>
+              <w:t xml:space="preserve">9</w:t>
+            </w:r>
+          </w:p>
+        </w:tc>
+        <w:tc>
+          <w:tcPr>
+            <w:tcMar>
+              <w:top w:w="100.0" w:type="dxa"/>
+              <w:left w:w="100.0" w:type="dxa"/>
+              <w:bottom w:w="100.0" w:type="dxa"/>
+              <w:right w:w="100.0" w:type="dxa"/>
+            </w:tcMar>
+          </w:tcPr>
+          <w:p>
+            <w:pPr>
+              <w:keepNext w:val="0"/>
+              <w:keepLines w:val="0"/>
+              <w:widowControl w:val="0"/>
+              <w:spacing w:lineRule="auto" w:after="0" w:line="240" w:before="0"/>
+              <w:ind w:left="0" w:firstLine="0" w:right="0"/>
+              <w:contextualSpacing w:val="0"/>
+              <w:jc w:val="left"/>
+            </w:pPr>
+            <w:r>
+              <w:rPr>
+                <w:rFonts w:cs="Consolas" w:hAnsi="Consolas" w:eastAsia="Consolas" w:ascii="Consolas"/>
+                <w:rtl w:val="0"/>
+              </w:rPr>
+              <w:t xml:space="preserve">Exotic and Foreign cars must be featured</w:t>
+            </w:r>
+          </w:p>
+        </w:tc>
+        <w:tc>
+          <w:tcPr>
+            <w:tcMar>
+              <w:top w:w="100.0" w:type="dxa"/>
+              <w:left w:w="100.0" w:type="dxa"/>
+              <w:bottom w:w="100.0" w:type="dxa"/>
+              <w:right w:w="100.0" w:type="dxa"/>
+            </w:tcMar>
+          </w:tcPr>
+          <w:p>
+            <w:pPr>
+              <w:keepNext w:val="0"/>
+              <w:keepLines w:val="0"/>
+              <w:widowControl w:val="0"/>
+              <w:spacing w:lineRule="auto" w:after="0" w:line="240" w:before="0"/>
+              <w:ind w:left="0" w:firstLine="0" w:right="0"/>
+              <w:contextualSpacing w:val="0"/>
+              <w:jc w:val="left"/>
+            </w:pPr>
+            <w:r>
+              <w:rPr>
+                <w:rFonts w:cs="Consolas" w:hAnsi="Consolas" w:eastAsia="Consolas" w:ascii="Consolas"/>
+                <w:rtl w:val="0"/>
+              </w:rPr>
+              <w:t xml:space="preserve">5</w:t>
+            </w:r>
+          </w:p>
+        </w:tc>
+      </w:tr>
+      <w:tr>
+        <w:tc>
+          <w:tcPr>
+            <w:tcMar>
+              <w:top w:w="100.0" w:type="dxa"/>
+              <w:left w:w="100.0" w:type="dxa"/>
+              <w:bottom w:w="100.0" w:type="dxa"/>
+              <w:right w:w="100.0" w:type="dxa"/>
+            </w:tcMar>
+          </w:tcPr>
+          <w:p>
+            <w:pPr>
+              <w:keepNext w:val="0"/>
+              <w:keepLines w:val="0"/>
+              <w:widowControl w:val="0"/>
+              <w:spacing w:lineRule="auto" w:after="0" w:line="240" w:before="0"/>
+              <w:ind w:left="0" w:firstLine="0" w:right="0"/>
+              <w:contextualSpacing w:val="0"/>
+              <w:jc w:val="left"/>
+            </w:pPr>
+            <w:r>
+              <w:rPr>
+                <w:rFonts w:cs="Consolas" w:hAnsi="Consolas" w:eastAsia="Consolas" w:ascii="Consolas"/>
+                <w:rtl w:val="0"/>
+              </w:rPr>
+              <w:t xml:space="preserve">10</w:t>
+            </w:r>
+          </w:p>
+        </w:tc>
+        <w:tc>
+          <w:tcPr>
+            <w:tcMar>
+              <w:top w:w="100.0" w:type="dxa"/>
+              <w:left w:w="100.0" w:type="dxa"/>
+              <w:bottom w:w="100.0" w:type="dxa"/>
+              <w:right w:w="100.0" w:type="dxa"/>
+            </w:tcMar>
+          </w:tcPr>
+          <w:p>
+            <w:pPr>
+              <w:keepNext w:val="0"/>
+              <w:keepLines w:val="0"/>
+              <w:widowControl w:val="0"/>
+              <w:spacing w:lineRule="auto" w:after="0" w:line="240" w:before="0"/>
+              <w:ind w:left="0" w:firstLine="0" w:right="0"/>
+              <w:contextualSpacing w:val="0"/>
+              <w:jc w:val="left"/>
+            </w:pPr>
+            <w:r>
+              <w:rPr>
+                <w:rFonts w:cs="Consolas" w:hAnsi="Consolas" w:eastAsia="Consolas" w:ascii="Consolas"/>
+                <w:rtl w:val="0"/>
+              </w:rPr>
+              <w:t xml:space="preserve">Web Application must appeal to a wealthy and exclusive audience</w:t>
+            </w:r>
+          </w:p>
+        </w:tc>
+        <w:tc>
+          <w:tcPr>
+            <w:tcMar>
+              <w:top w:w="100.0" w:type="dxa"/>
+              <w:left w:w="100.0" w:type="dxa"/>
+              <w:bottom w:w="100.0" w:type="dxa"/>
+              <w:right w:w="100.0" w:type="dxa"/>
+            </w:tcMar>
+          </w:tcPr>
+          <w:p>
+            <w:pPr>
+              <w:keepNext w:val="0"/>
+              <w:keepLines w:val="0"/>
+              <w:widowControl w:val="0"/>
+              <w:spacing w:lineRule="auto" w:after="0" w:line="240" w:before="0"/>
+              <w:ind w:left="0" w:firstLine="0" w:right="0"/>
+              <w:contextualSpacing w:val="0"/>
+              <w:jc w:val="left"/>
+            </w:pPr>
+            <w:r>
+              <w:rPr>
+                <w:rFonts w:cs="Consolas" w:hAnsi="Consolas" w:eastAsia="Consolas" w:ascii="Consolas"/>
+                <w:rtl w:val="0"/>
+              </w:rPr>
+              <w:t xml:space="preserve">4</w:t>
+            </w:r>
+          </w:p>
+        </w:tc>
+      </w:tr>
+      <w:tr>
+        <w:tc>
+          <w:tcPr>
+            <w:tcMar>
+              <w:top w:w="100.0" w:type="dxa"/>
+              <w:left w:w="100.0" w:type="dxa"/>
+              <w:bottom w:w="100.0" w:type="dxa"/>
+              <w:right w:w="100.0" w:type="dxa"/>
+            </w:tcMar>
+          </w:tcPr>
+          <w:p>
+            <w:pPr>
+              <w:keepNext w:val="0"/>
+              <w:keepLines w:val="0"/>
+              <w:widowControl w:val="0"/>
+              <w:spacing w:lineRule="auto" w:after="0" w:line="240" w:before="0"/>
+              <w:ind w:left="0" w:firstLine="0" w:right="0"/>
+              <w:contextualSpacing w:val="0"/>
+              <w:jc w:val="left"/>
+            </w:pPr>
+            <w:r>
+              <w:rPr>
+                <w:rFonts w:cs="Consolas" w:hAnsi="Consolas" w:eastAsia="Consolas" w:ascii="Consolas"/>
+                <w:rtl w:val="0"/>
+              </w:rPr>
+              <w:t xml:space="preserve">11</w:t>
+            </w:r>
+          </w:p>
+        </w:tc>
+        <w:tc>
+          <w:tcPr>
+            <w:tcMar>
+              <w:top w:w="100.0" w:type="dxa"/>
+              <w:left w:w="100.0" w:type="dxa"/>
+              <w:bottom w:w="100.0" w:type="dxa"/>
+              <w:right w:w="100.0" w:type="dxa"/>
+            </w:tcMar>
+          </w:tcPr>
+          <w:p>
+            <w:pPr>
+              <w:keepNext w:val="0"/>
+              <w:keepLines w:val="0"/>
+              <w:widowControl w:val="0"/>
+              <w:spacing w:lineRule="auto" w:after="0" w:line="240" w:before="0"/>
+              <w:ind w:left="0" w:firstLine="0" w:right="0"/>
+              <w:contextualSpacing w:val="0"/>
+              <w:jc w:val="left"/>
+            </w:pPr>
+            <w:r>
+              <w:rPr>
+                <w:rFonts w:cs="Consolas" w:hAnsi="Consolas" w:eastAsia="Consolas" w:ascii="Consolas"/>
+                <w:rtl w:val="0"/>
+              </w:rPr>
+              <w:t xml:space="preserve">Web Application must be mobile-friendly</w:t>
+            </w:r>
+          </w:p>
+        </w:tc>
+        <w:tc>
+          <w:tcPr>
+            <w:tcMar>
+              <w:top w:w="100.0" w:type="dxa"/>
+              <w:left w:w="100.0" w:type="dxa"/>
+              <w:bottom w:w="100.0" w:type="dxa"/>
+              <w:right w:w="100.0" w:type="dxa"/>
+            </w:tcMar>
+          </w:tcPr>
+          <w:p>
+            <w:pPr>
+              <w:keepNext w:val="0"/>
+              <w:keepLines w:val="0"/>
+              <w:widowControl w:val="0"/>
+              <w:spacing w:lineRule="auto" w:after="0" w:line="240" w:before="0"/>
+              <w:ind w:left="0" w:firstLine="0" w:right="0"/>
+              <w:contextualSpacing w:val="0"/>
+              <w:jc w:val="left"/>
+            </w:pPr>
+            <w:r>
+              <w:rPr>
+                <w:rFonts w:cs="Consolas" w:hAnsi="Consolas" w:eastAsia="Consolas" w:ascii="Consolas"/>
+                <w:rtl w:val="0"/>
+              </w:rPr>
+              <w:t xml:space="preserve">5</w:t>
+            </w:r>
+          </w:p>
+        </w:tc>
+      </w:tr>
+      <w:tr>
+        <w:tc>
+          <w:tcPr>
+            <w:tcMar>
+              <w:top w:w="100.0" w:type="dxa"/>
+              <w:left w:w="100.0" w:type="dxa"/>
+              <w:bottom w:w="100.0" w:type="dxa"/>
+              <w:right w:w="100.0" w:type="dxa"/>
+            </w:tcMar>
+          </w:tcPr>
+          <w:p>
+            <w:pPr>
+              <w:keepNext w:val="0"/>
+              <w:keepLines w:val="0"/>
+              <w:widowControl w:val="0"/>
+              <w:spacing w:lineRule="auto" w:after="0" w:line="240" w:before="0"/>
+              <w:ind w:left="0" w:firstLine="0" w:right="0"/>
+              <w:contextualSpacing w:val="0"/>
+              <w:jc w:val="left"/>
+            </w:pPr>
+            <w:r>
+              <w:rPr>
+                <w:rFonts w:cs="Consolas" w:hAnsi="Consolas" w:eastAsia="Consolas" w:ascii="Consolas"/>
+                <w:rtl w:val="0"/>
+              </w:rPr>
+              <w:t xml:space="preserve">12</w:t>
+            </w:r>
+          </w:p>
+        </w:tc>
+        <w:tc>
+          <w:tcPr>
+            <w:tcMar>
+              <w:top w:w="100.0" w:type="dxa"/>
+              <w:left w:w="100.0" w:type="dxa"/>
+              <w:bottom w:w="100.0" w:type="dxa"/>
+              <w:right w:w="100.0" w:type="dxa"/>
+            </w:tcMar>
+          </w:tcPr>
+          <w:p>
+            <w:pPr>
+              <w:keepNext w:val="0"/>
+              <w:keepLines w:val="0"/>
+              <w:widowControl w:val="0"/>
+              <w:spacing w:lineRule="auto" w:after="0" w:line="240" w:before="0"/>
+              <w:ind w:left="0" w:firstLine="0" w:right="0"/>
+              <w:contextualSpacing w:val="0"/>
+              <w:jc w:val="left"/>
+            </w:pPr>
+            <w:r>
+              <w:rPr>
+                <w:rFonts w:cs="Consolas" w:hAnsi="Consolas" w:eastAsia="Consolas" w:ascii="Consolas"/>
+                <w:rtl w:val="0"/>
+              </w:rPr>
+              <w:t xml:space="preserve">Tweets should be easy to form without assistance by the user</w:t>
+            </w:r>
+          </w:p>
+        </w:tc>
+        <w:tc>
+          <w:tcPr>
+            <w:tcMar>
+              <w:top w:w="100.0" w:type="dxa"/>
+              <w:left w:w="100.0" w:type="dxa"/>
+              <w:bottom w:w="100.0" w:type="dxa"/>
+              <w:right w:w="100.0" w:type="dxa"/>
+            </w:tcMar>
+          </w:tcPr>
+          <w:p>
+            <w:pPr>
+              <w:keepNext w:val="0"/>
+              <w:keepLines w:val="0"/>
+              <w:widowControl w:val="0"/>
+              <w:spacing w:lineRule="auto" w:after="0" w:line="240" w:before="0"/>
+              <w:ind w:left="0" w:firstLine="0" w:right="0"/>
+              <w:contextualSpacing w:val="0"/>
+              <w:jc w:val="left"/>
+            </w:pPr>
+            <w:r>
+              <w:rPr>
+                <w:rFonts w:cs="Consolas" w:hAnsi="Consolas" w:eastAsia="Consolas" w:ascii="Consolas"/>
+                <w:rtl w:val="0"/>
+              </w:rPr>
+              <w:t xml:space="preserve">4</w:t>
+            </w:r>
+          </w:p>
+        </w:tc>
+      </w:tr>
+      <w:tr>
+        <w:tc>
+          <w:tcPr>
+            <w:tcMar>
+              <w:top w:w="100.0" w:type="dxa"/>
+              <w:left w:w="100.0" w:type="dxa"/>
+              <w:bottom w:w="100.0" w:type="dxa"/>
+              <w:right w:w="100.0" w:type="dxa"/>
+            </w:tcMar>
+          </w:tcPr>
+          <w:p>
+            <w:pPr>
+              <w:keepNext w:val="0"/>
+              <w:keepLines w:val="0"/>
+              <w:widowControl w:val="0"/>
+              <w:spacing w:lineRule="auto" w:after="0" w:line="240" w:before="0"/>
+              <w:ind w:left="0" w:firstLine="0" w:right="0"/>
+              <w:contextualSpacing w:val="0"/>
+              <w:jc w:val="left"/>
+            </w:pPr>
+            <w:r>
+              <w:rPr>
+                <w:rFonts w:cs="Consolas" w:hAnsi="Consolas" w:eastAsia="Consolas" w:ascii="Consolas"/>
+                <w:rtl w:val="0"/>
+              </w:rPr>
+              <w:t xml:space="preserve">13</w:t>
+            </w:r>
+          </w:p>
+        </w:tc>
+        <w:tc>
+          <w:tcPr>
+            <w:tcMar>
+              <w:top w:w="100.0" w:type="dxa"/>
+              <w:left w:w="100.0" w:type="dxa"/>
+              <w:bottom w:w="100.0" w:type="dxa"/>
+              <w:right w:w="100.0" w:type="dxa"/>
+            </w:tcMar>
+          </w:tcPr>
+          <w:p>
+            <w:pPr>
+              <w:keepNext w:val="0"/>
+              <w:keepLines w:val="0"/>
+              <w:widowControl w:val="0"/>
+              <w:spacing w:lineRule="auto" w:after="0" w:line="240" w:before="0"/>
+              <w:ind w:left="0" w:firstLine="0" w:right="0"/>
+              <w:contextualSpacing w:val="0"/>
+              <w:jc w:val="left"/>
+            </w:pPr>
+            <w:r>
+              <w:rPr>
+                <w:rFonts w:cs="Consolas" w:hAnsi="Consolas" w:eastAsia="Consolas" w:ascii="Consolas"/>
+                <w:rtl w:val="0"/>
+              </w:rPr>
+              <w:t xml:space="preserve">Tweets sent to users should be easy to understand and with complete information</w:t>
+            </w:r>
+          </w:p>
+        </w:tc>
+        <w:tc>
+          <w:tcPr>
+            <w:tcMar>
+              <w:top w:w="100.0" w:type="dxa"/>
+              <w:left w:w="100.0" w:type="dxa"/>
+              <w:bottom w:w="100.0" w:type="dxa"/>
+              <w:right w:w="100.0" w:type="dxa"/>
+            </w:tcMar>
+          </w:tcPr>
+          <w:p>
+            <w:pPr>
+              <w:keepNext w:val="0"/>
+              <w:keepLines w:val="0"/>
+              <w:widowControl w:val="0"/>
+              <w:spacing w:lineRule="auto" w:after="0" w:line="240" w:before="0"/>
+              <w:ind w:left="0" w:firstLine="0" w:right="0"/>
+              <w:contextualSpacing w:val="0"/>
+              <w:jc w:val="left"/>
+            </w:pPr>
+            <w:r>
+              <w:rPr>
+                <w:rFonts w:cs="Consolas" w:hAnsi="Consolas" w:eastAsia="Consolas" w:ascii="Consolas"/>
+                <w:rtl w:val="0"/>
+              </w:rPr>
+              <w:t xml:space="preserve">4</w:t>
+            </w:r>
+          </w:p>
+        </w:tc>
+      </w:tr>
+    </w:tbl>
+    <w:p>
+      <w:pPr>
+        <w:contextualSpacing w:val="0"/>
+      </w:pPr>
+      <w:r>
+        <w:rPr>
+          <w:rtl w:val="0"/>
+        </w:rPr>
+      </w:r>
+    </w:p>
     <w:p>
       <w:pPr>
         <w:contextualSpacing w:val="0"/>
@@ -13400,8 +14666,8 @@
     </w:p>
     <w:tbl>
       <w:tblPr>
-        <w:tblStyle w:val="Table14"/>
-        <w:bidiVisual w:val="0"/>
+        <w:tblStyle w:val="Table15"/>
+        <w:bidi w:val="0"/>
         <w:tblW w:w="9360.0" w:type="dxa"/>
         <w:jc w:val="left"/>
         <w:tblBorders>
@@ -14321,7 +15587,7 @@
           <w:rFonts w:cs="Consolas" w:hAnsi="Consolas" w:eastAsia="Consolas" w:ascii="Consolas"/>
           <w:rtl w:val="0"/>
         </w:rPr>
-        <w:t xml:space="preserve">Name: Edward LaFemina</w:t>
+        <w:t xml:space="preserve">Name: Vesh Bhatt</w:t>
       </w:r>
     </w:p>
     <w:p>
@@ -14386,6 +15652,195 @@
           <w:rFonts w:cs="Consolas" w:hAnsi="Consolas" w:eastAsia="Consolas" w:ascii="Consolas"/>
           <w:rtl w:val="0"/>
         </w:rPr>
+        <w:t xml:space="preserve">Name: Michael Bishoff</w:t>
+      </w:r>
+    </w:p>
+    <w:p>
+      <w:pPr>
+        <w:spacing w:lineRule="auto" w:line="240"/>
+        <w:contextualSpacing w:val="0"/>
+      </w:pPr>
+      <w:r>
+        <w:rPr>
+          <w:rFonts w:cs="Consolas" w:hAnsi="Consolas" w:eastAsia="Consolas" w:ascii="Consolas"/>
+          <w:rtl w:val="0"/>
+        </w:rPr>
+        <w:t xml:space="preserve">Signature: ______________________</w:t>
+      </w:r>
+    </w:p>
+    <w:p>
+      <w:pPr>
+        <w:spacing w:lineRule="auto" w:line="240"/>
+        <w:contextualSpacing w:val="0"/>
+      </w:pPr>
+      <w:r>
+        <w:rPr>
+          <w:rFonts w:cs="Consolas" w:hAnsi="Consolas" w:eastAsia="Consolas" w:ascii="Consolas"/>
+          <w:rtl w:val="0"/>
+        </w:rPr>
+        <w:t xml:space="preserve">Date: __________________________</w:t>
+      </w:r>
+    </w:p>
+    <w:p>
+      <w:pPr>
+        <w:spacing w:lineRule="auto" w:line="240"/>
+        <w:contextualSpacing w:val="0"/>
+      </w:pPr>
+      <w:r>
+        <w:rPr>
+          <w:rFonts w:cs="Consolas" w:hAnsi="Consolas" w:eastAsia="Consolas" w:ascii="Consolas"/>
+          <w:rtl w:val="0"/>
+        </w:rPr>
+        <w:t xml:space="preserve">Comments:_____________________________________________________________________________________________________________________________________________</w:t>
+      </w:r>
+    </w:p>
+    <w:p>
+      <w:pPr>
+        <w:spacing w:lineRule="auto" w:line="240"/>
+        <w:contextualSpacing w:val="0"/>
+      </w:pPr>
+      <w:r>
+        <w:rPr>
+          <w:rtl w:val="0"/>
+        </w:rPr>
+      </w:r>
+    </w:p>
+    <w:p>
+      <w:pPr>
+        <w:spacing w:lineRule="auto" w:line="240"/>
+        <w:contextualSpacing w:val="0"/>
+      </w:pPr>
+      <w:r>
+        <w:rPr>
+          <w:rFonts w:cs="Consolas" w:hAnsi="Consolas" w:eastAsia="Consolas" w:ascii="Consolas"/>
+          <w:rtl w:val="0"/>
+        </w:rPr>
+        <w:t xml:space="preserve">Name: Edward LaFemina</w:t>
+      </w:r>
+    </w:p>
+    <w:p>
+      <w:pPr>
+        <w:spacing w:lineRule="auto" w:line="240"/>
+        <w:contextualSpacing w:val="0"/>
+      </w:pPr>
+      <w:r>
+        <w:rPr>
+          <w:rFonts w:cs="Consolas" w:hAnsi="Consolas" w:eastAsia="Consolas" w:ascii="Consolas"/>
+          <w:rtl w:val="0"/>
+        </w:rPr>
+        <w:t xml:space="preserve">Signature: ______________________</w:t>
+      </w:r>
+    </w:p>
+    <w:p>
+      <w:pPr>
+        <w:spacing w:lineRule="auto" w:line="240"/>
+        <w:contextualSpacing w:val="0"/>
+      </w:pPr>
+      <w:r>
+        <w:rPr>
+          <w:rFonts w:cs="Consolas" w:hAnsi="Consolas" w:eastAsia="Consolas" w:ascii="Consolas"/>
+          <w:rtl w:val="0"/>
+        </w:rPr>
+        <w:t xml:space="preserve">Date: __________________________</w:t>
+      </w:r>
+    </w:p>
+    <w:p>
+      <w:pPr>
+        <w:spacing w:lineRule="auto" w:line="240"/>
+        <w:contextualSpacing w:val="0"/>
+      </w:pPr>
+      <w:r>
+        <w:rPr>
+          <w:rFonts w:cs="Consolas" w:hAnsi="Consolas" w:eastAsia="Consolas" w:ascii="Consolas"/>
+          <w:rtl w:val="0"/>
+        </w:rPr>
+        <w:t xml:space="preserve">Comments:_____________________________________________________________________________________________________________________________________________</w:t>
+      </w:r>
+    </w:p>
+    <w:p>
+      <w:pPr>
+        <w:spacing w:lineRule="auto" w:line="240"/>
+        <w:contextualSpacing w:val="0"/>
+      </w:pPr>
+      <w:r>
+        <w:rPr>
+          <w:rtl w:val="0"/>
+        </w:rPr>
+      </w:r>
+    </w:p>
+    <w:p>
+      <w:pPr>
+        <w:spacing w:lineRule="auto" w:line="240"/>
+        <w:contextualSpacing w:val="0"/>
+      </w:pPr>
+      <w:r>
+        <w:rPr>
+          <w:rFonts w:cs="Consolas" w:hAnsi="Consolas" w:eastAsia="Consolas" w:ascii="Consolas"/>
+          <w:rtl w:val="0"/>
+        </w:rPr>
+        <w:t xml:space="preserve">Name: Michael Lee</w:t>
+      </w:r>
+    </w:p>
+    <w:p>
+      <w:pPr>
+        <w:spacing w:lineRule="auto" w:line="240"/>
+        <w:contextualSpacing w:val="0"/>
+      </w:pPr>
+      <w:r>
+        <w:rPr>
+          <w:rFonts w:cs="Consolas" w:hAnsi="Consolas" w:eastAsia="Consolas" w:ascii="Consolas"/>
+          <w:rtl w:val="0"/>
+        </w:rPr>
+        <w:t xml:space="preserve">Signature: ______________________</w:t>
+      </w:r>
+    </w:p>
+    <w:p>
+      <w:pPr>
+        <w:spacing w:lineRule="auto" w:line="240"/>
+        <w:contextualSpacing w:val="0"/>
+      </w:pPr>
+      <w:r>
+        <w:rPr>
+          <w:rFonts w:cs="Consolas" w:hAnsi="Consolas" w:eastAsia="Consolas" w:ascii="Consolas"/>
+          <w:rtl w:val="0"/>
+        </w:rPr>
+        <w:t xml:space="preserve">Date: __________________________</w:t>
+      </w:r>
+    </w:p>
+    <w:p>
+      <w:pPr>
+        <w:spacing w:lineRule="auto" w:line="240"/>
+        <w:contextualSpacing w:val="0"/>
+      </w:pPr>
+      <w:r>
+        <w:rPr>
+          <w:rFonts w:cs="Consolas" w:hAnsi="Consolas" w:eastAsia="Consolas" w:ascii="Consolas"/>
+          <w:rtl w:val="0"/>
+        </w:rPr>
+        <w:t xml:space="preserve">Comments:_____________________________________________________________________________________________________________________________________________</w:t>
+      </w:r>
+    </w:p>
+    <w:p>
+      <w:pPr>
+        <w:spacing w:lineRule="auto" w:line="240"/>
+        <w:contextualSpacing w:val="0"/>
+      </w:pPr>
+      <w:r>
+        <w:rPr>
+          <w:rtl w:val="0"/>
+        </w:rPr>
+      </w:r>
+    </w:p>
+    <w:p>
+      <w:pPr>
+        <w:spacing w:lineRule="auto" w:line="240"/>
+        <w:contextualSpacing w:val="0"/>
+      </w:pPr>
+      <w:r>
+        <w:rPr>
+          <w:rFonts w:cs="Consolas" w:hAnsi="Consolas" w:eastAsia="Consolas" w:ascii="Consolas"/>
+          <w:rtl w:val="0"/>
+        </w:rPr>
         <w:t xml:space="preserve">Name: John Swank</w:t>
       </w:r>
     </w:p>
@@ -14435,8 +15890,11 @@
       </w:pPr>
       <w:r>
         <w:rPr>
-          <w:rtl w:val="0"/>
-        </w:rPr>
+          <w:rFonts w:cs="Consolas" w:hAnsi="Consolas" w:eastAsia="Consolas" w:ascii="Consolas"/>
+          <w:b w:val="1"/>
+          <w:rtl w:val="0"/>
+        </w:rPr>
+        <w:t xml:space="preserve">Appendix B – Team Review Sign-off</w:t>
       </w:r>
     </w:p>
     <w:p>
@@ -14446,6 +15904,123 @@
       </w:pPr>
       <w:r>
         <w:rPr>
+          <w:rtl w:val="0"/>
+        </w:rPr>
+      </w:r>
+    </w:p>
+    <w:p>
+      <w:pPr>
+        <w:contextualSpacing w:val="0"/>
+      </w:pPr>
+      <w:r>
+        <w:rPr>
+          <w:rFonts w:cs="Consolas" w:hAnsi="Consolas" w:eastAsia="Consolas" w:ascii="Consolas"/>
+          <w:rtl w:val="0"/>
+        </w:rPr>
+        <w:t xml:space="preserve">As of 3/2/2015, all group members of XENO have reviewed the System Requirements Specifications (SRS) document and all have agreed the content and format of this document is correct. This document has been tailored to meet the client’s necessities for an online web application which will offer an online exotic car rental service to VIP customers.</w:t>
+      </w:r>
+    </w:p>
+    <w:p>
+      <w:pPr>
+        <w:contextualSpacing w:val="0"/>
+      </w:pPr>
+      <w:r>
+        <w:rPr>
+          <w:rFonts w:cs="Consolas" w:hAnsi="Consolas" w:eastAsia="Consolas" w:ascii="Consolas"/>
+          <w:rtl w:val="0"/>
+        </w:rPr>
+        <w:t xml:space="preserve"> </w:t>
+      </w:r>
+    </w:p>
+    <w:p>
+      <w:pPr>
+        <w:contextualSpacing w:val="0"/>
+      </w:pPr>
+      <w:r>
+        <w:rPr>
+          <w:rFonts w:cs="Consolas" w:hAnsi="Consolas" w:eastAsia="Consolas" w:ascii="Consolas"/>
+          <w:b w:val="1"/>
+          <w:rtl w:val="0"/>
+        </w:rPr>
+        <w:t xml:space="preserve">Team: XENO</w:t>
+      </w:r>
+    </w:p>
+    <w:p>
+      <w:pPr>
+        <w:contextualSpacing w:val="0"/>
+      </w:pPr>
+      <w:r>
+        <w:rPr>
+          <w:rtl w:val="0"/>
+        </w:rPr>
+      </w:r>
+    </w:p>
+    <w:p>
+      <w:pPr>
+        <w:contextualSpacing w:val="0"/>
+      </w:pPr>
+      <w:r>
+        <w:rPr>
+          <w:rFonts w:cs="Consolas" w:hAnsi="Consolas" w:eastAsia="Consolas" w:ascii="Consolas"/>
+          <w:rtl w:val="0"/>
+        </w:rPr>
+        <w:t xml:space="preserve">Name: Vesh Bhatt</w:t>
+      </w:r>
+    </w:p>
+    <w:p>
+      <w:pPr>
+        <w:contextualSpacing w:val="0"/>
+      </w:pPr>
+      <w:r>
+        <w:rPr>
+          <w:rFonts w:cs="Consolas" w:hAnsi="Consolas" w:eastAsia="Consolas" w:ascii="Consolas"/>
+          <w:rtl w:val="0"/>
+        </w:rPr>
+        <w:t xml:space="preserve">Signature: ________________________________________________________________</w:t>
+      </w:r>
+    </w:p>
+    <w:p>
+      <w:pPr>
+        <w:contextualSpacing w:val="0"/>
+      </w:pPr>
+      <w:r>
+        <w:rPr>
+          <w:rFonts w:cs="Consolas" w:hAnsi="Consolas" w:eastAsia="Consolas" w:ascii="Consolas"/>
+          <w:rtl w:val="0"/>
+        </w:rPr>
+        <w:t xml:space="preserve">Date: _____________________________________________________________________</w:t>
+      </w:r>
+    </w:p>
+    <w:p>
+      <w:pPr>
+        <w:contextualSpacing w:val="0"/>
+      </w:pPr>
+      <w:r>
+        <w:rPr>
+          <w:rFonts w:cs="Consolas" w:hAnsi="Consolas" w:eastAsia="Consolas" w:ascii="Consolas"/>
+          <w:rtl w:val="0"/>
+        </w:rPr>
+        <w:t xml:space="preserve">Comments:_____________________________________________________________________________________________________________________________________________</w:t>
+      </w:r>
+    </w:p>
+    <w:p>
+      <w:pPr>
+        <w:contextualSpacing w:val="0"/>
+      </w:pPr>
+      <w:r>
+        <w:rPr>
+          <w:rFonts w:cs="Consolas" w:hAnsi="Consolas" w:eastAsia="Consolas" w:ascii="Consolas"/>
+          <w:rtl w:val="0"/>
+        </w:rPr>
+        <w:t xml:space="preserve"> </w:t>
+      </w:r>
+    </w:p>
+    <w:p>
+      <w:pPr>
+        <w:contextualSpacing w:val="0"/>
+      </w:pPr>
+      <w:r>
+        <w:rPr>
           <w:rFonts w:cs="Consolas" w:hAnsi="Consolas" w:eastAsia="Consolas" w:ascii="Consolas"/>
           <w:rtl w:val="0"/>
         </w:rPr>
@@ -14454,33 +16029,30 @@
     </w:p>
     <w:p>
       <w:pPr>
-        <w:spacing w:lineRule="auto" w:line="240"/>
-        <w:contextualSpacing w:val="0"/>
-      </w:pPr>
-      <w:r>
-        <w:rPr>
-          <w:rFonts w:cs="Consolas" w:hAnsi="Consolas" w:eastAsia="Consolas" w:ascii="Consolas"/>
-          <w:rtl w:val="0"/>
-        </w:rPr>
-        <w:t xml:space="preserve">Signature: ______________________</w:t>
-      </w:r>
-    </w:p>
-    <w:p>
-      <w:pPr>
-        <w:spacing w:lineRule="auto" w:line="240"/>
-        <w:contextualSpacing w:val="0"/>
-      </w:pPr>
-      <w:r>
-        <w:rPr>
-          <w:rFonts w:cs="Consolas" w:hAnsi="Consolas" w:eastAsia="Consolas" w:ascii="Consolas"/>
-          <w:rtl w:val="0"/>
-        </w:rPr>
-        <w:t xml:space="preserve">Date: __________________________</w:t>
-      </w:r>
-    </w:p>
-    <w:p>
-      <w:pPr>
-        <w:spacing w:lineRule="auto" w:line="240"/>
+        <w:contextualSpacing w:val="0"/>
+      </w:pPr>
+      <w:r>
+        <w:rPr>
+          <w:rFonts w:cs="Consolas" w:hAnsi="Consolas" w:eastAsia="Consolas" w:ascii="Consolas"/>
+          <w:rtl w:val="0"/>
+        </w:rPr>
+        <w:t xml:space="preserve">Signature: ________________________________________________________________</w:t>
+      </w:r>
+    </w:p>
+    <w:p>
+      <w:pPr>
+        <w:contextualSpacing w:val="0"/>
+      </w:pPr>
+      <w:r>
+        <w:rPr>
+          <w:rFonts w:cs="Consolas" w:hAnsi="Consolas" w:eastAsia="Consolas" w:ascii="Consolas"/>
+          <w:rtl w:val="0"/>
+        </w:rPr>
+        <w:t xml:space="preserve">Date: _____________________________________________________________________</w:t>
+      </w:r>
+    </w:p>
+    <w:p>
+      <w:pPr>
         <w:contextualSpacing w:val="0"/>
       </w:pPr>
       <w:r>
@@ -14493,18 +16065,78 @@
     </w:p>
     <w:p>
       <w:pPr>
-        <w:spacing w:lineRule="auto" w:line="240"/>
-        <w:contextualSpacing w:val="0"/>
-      </w:pPr>
-      <w:r>
-        <w:rPr>
-          <w:rtl w:val="0"/>
-        </w:rPr>
-      </w:r>
-    </w:p>
-    <w:p>
-      <w:pPr>
-        <w:spacing w:lineRule="auto" w:line="240"/>
+        <w:contextualSpacing w:val="0"/>
+      </w:pPr>
+      <w:r>
+        <w:rPr>
+          <w:rFonts w:cs="Consolas" w:hAnsi="Consolas" w:eastAsia="Consolas" w:ascii="Consolas"/>
+          <w:rtl w:val="0"/>
+        </w:rPr>
+        <w:t xml:space="preserve"> </w:t>
+      </w:r>
+    </w:p>
+    <w:p>
+      <w:pPr>
+        <w:contextualSpacing w:val="0"/>
+      </w:pPr>
+      <w:r>
+        <w:rPr>
+          <w:rFonts w:cs="Consolas" w:hAnsi="Consolas" w:eastAsia="Consolas" w:ascii="Consolas"/>
+          <w:rtl w:val="0"/>
+        </w:rPr>
+        <w:t xml:space="preserve">Name: Edward LaFemina</w:t>
+      </w:r>
+    </w:p>
+    <w:p>
+      <w:pPr>
+        <w:contextualSpacing w:val="0"/>
+      </w:pPr>
+      <w:r>
+        <w:rPr>
+          <w:rFonts w:cs="Consolas" w:hAnsi="Consolas" w:eastAsia="Consolas" w:ascii="Consolas"/>
+          <w:rtl w:val="0"/>
+        </w:rPr>
+        <w:t xml:space="preserve">Signature: ________________________________________________________________</w:t>
+      </w:r>
+    </w:p>
+    <w:p>
+      <w:pPr>
+        <w:contextualSpacing w:val="0"/>
+      </w:pPr>
+      <w:r>
+        <w:rPr>
+          <w:rFonts w:cs="Consolas" w:hAnsi="Consolas" w:eastAsia="Consolas" w:ascii="Consolas"/>
+          <w:rtl w:val="0"/>
+        </w:rPr>
+        <w:t xml:space="preserve">Date: _____________________________________________________________________</w:t>
+      </w:r>
+    </w:p>
+    <w:p>
+      <w:pPr>
+        <w:contextualSpacing w:val="0"/>
+      </w:pPr>
+      <w:r>
+        <w:rPr>
+          <w:rFonts w:cs="Consolas" w:hAnsi="Consolas" w:eastAsia="Consolas" w:ascii="Consolas"/>
+          <w:rtl w:val="0"/>
+        </w:rPr>
+        <w:t xml:space="preserve">Comments:_____________________________________________________________________________________________________________________________________________</w:t>
+      </w:r>
+    </w:p>
+    <w:p>
+      <w:pPr>
+        <w:contextualSpacing w:val="0"/>
+      </w:pPr>
+      <w:r>
+        <w:rPr>
+          <w:rFonts w:cs="Consolas" w:hAnsi="Consolas" w:eastAsia="Consolas" w:ascii="Consolas"/>
+          <w:rtl w:val="0"/>
+        </w:rPr>
+        <w:t xml:space="preserve"> </w:t>
+      </w:r>
+    </w:p>
+    <w:p>
+      <w:pPr>
         <w:contextualSpacing w:val="0"/>
       </w:pPr>
       <w:r>
@@ -14517,33 +16149,30 @@
     </w:p>
     <w:p>
       <w:pPr>
-        <w:spacing w:lineRule="auto" w:line="240"/>
-        <w:contextualSpacing w:val="0"/>
-      </w:pPr>
-      <w:r>
-        <w:rPr>
-          <w:rFonts w:cs="Consolas" w:hAnsi="Consolas" w:eastAsia="Consolas" w:ascii="Consolas"/>
-          <w:rtl w:val="0"/>
-        </w:rPr>
-        <w:t xml:space="preserve">Signature: ______________________</w:t>
-      </w:r>
-    </w:p>
-    <w:p>
-      <w:pPr>
-        <w:spacing w:lineRule="auto" w:line="240"/>
-        <w:contextualSpacing w:val="0"/>
-      </w:pPr>
-      <w:r>
-        <w:rPr>
-          <w:rFonts w:cs="Consolas" w:hAnsi="Consolas" w:eastAsia="Consolas" w:ascii="Consolas"/>
-          <w:rtl w:val="0"/>
-        </w:rPr>
-        <w:t xml:space="preserve">Date: __________________________</w:t>
-      </w:r>
-    </w:p>
-    <w:p>
-      <w:pPr>
-        <w:spacing w:lineRule="auto" w:line="240"/>
+        <w:contextualSpacing w:val="0"/>
+      </w:pPr>
+      <w:r>
+        <w:rPr>
+          <w:rFonts w:cs="Consolas" w:hAnsi="Consolas" w:eastAsia="Consolas" w:ascii="Consolas"/>
+          <w:rtl w:val="0"/>
+        </w:rPr>
+        <w:t xml:space="preserve">Signature: ________________________________________________________________</w:t>
+      </w:r>
+    </w:p>
+    <w:p>
+      <w:pPr>
+        <w:contextualSpacing w:val="0"/>
+      </w:pPr>
+      <w:r>
+        <w:rPr>
+          <w:rFonts w:cs="Consolas" w:hAnsi="Consolas" w:eastAsia="Consolas" w:ascii="Consolas"/>
+          <w:rtl w:val="0"/>
+        </w:rPr>
+        <w:t xml:space="preserve">Date: _____________________________________________________________________</w:t>
+      </w:r>
+    </w:p>
+    <w:p>
+      <w:pPr>
         <w:contextualSpacing w:val="0"/>
       </w:pPr>
       <w:r>
@@ -14556,106 +16185,6 @@
     </w:p>
     <w:p>
       <w:pPr>
-        <w:spacing w:lineRule="auto" w:line="240"/>
-        <w:contextualSpacing w:val="0"/>
-      </w:pPr>
-      <w:r>
-        <w:rPr>
-          <w:rtl w:val="0"/>
-        </w:rPr>
-      </w:r>
-    </w:p>
-    <w:p>
-      <w:pPr>
-        <w:spacing w:lineRule="auto" w:line="240"/>
-        <w:contextualSpacing w:val="0"/>
-      </w:pPr>
-      <w:r>
-        <w:rPr>
-          <w:rFonts w:cs="Consolas" w:hAnsi="Consolas" w:eastAsia="Consolas" w:ascii="Consolas"/>
-          <w:rtl w:val="0"/>
-        </w:rPr>
-        <w:t xml:space="preserve">Name: Vesh Bhatt</w:t>
-      </w:r>
-    </w:p>
-    <w:p>
-      <w:pPr>
-        <w:spacing w:lineRule="auto" w:line="240"/>
-        <w:contextualSpacing w:val="0"/>
-      </w:pPr>
-      <w:r>
-        <w:rPr>
-          <w:rFonts w:cs="Consolas" w:hAnsi="Consolas" w:eastAsia="Consolas" w:ascii="Consolas"/>
-          <w:rtl w:val="0"/>
-        </w:rPr>
-        <w:t xml:space="preserve">Signature: ______________________</w:t>
-      </w:r>
-    </w:p>
-    <w:p>
-      <w:pPr>
-        <w:spacing w:lineRule="auto" w:line="240"/>
-        <w:contextualSpacing w:val="0"/>
-      </w:pPr>
-      <w:r>
-        <w:rPr>
-          <w:rFonts w:cs="Consolas" w:hAnsi="Consolas" w:eastAsia="Consolas" w:ascii="Consolas"/>
-          <w:rtl w:val="0"/>
-        </w:rPr>
-        <w:t xml:space="preserve">Date: __________________________</w:t>
-      </w:r>
-    </w:p>
-    <w:p>
-      <w:pPr>
-        <w:spacing w:lineRule="auto" w:line="240"/>
-        <w:contextualSpacing w:val="0"/>
-      </w:pPr>
-      <w:r>
-        <w:rPr>
-          <w:rFonts w:cs="Consolas" w:hAnsi="Consolas" w:eastAsia="Consolas" w:ascii="Consolas"/>
-          <w:rtl w:val="0"/>
-        </w:rPr>
-        <w:t xml:space="preserve">Comments:_____________________________________________________________________________________________________________________________________________</w:t>
-      </w:r>
-    </w:p>
-    <w:p>
-      <w:pPr>
-        <w:spacing w:lineRule="auto" w:line="240"/>
-        <w:contextualSpacing w:val="0"/>
-      </w:pPr>
-      <w:r>
-        <w:rPr>
-          <w:rFonts w:cs="Consolas" w:hAnsi="Consolas" w:eastAsia="Consolas" w:ascii="Consolas"/>
-          <w:b w:val="1"/>
-          <w:rtl w:val="0"/>
-        </w:rPr>
-        <w:t xml:space="preserve">Appendix B – Team Review Sign-off</w:t>
-      </w:r>
-    </w:p>
-    <w:p>
-      <w:pPr>
-        <w:spacing w:lineRule="auto" w:line="240"/>
-        <w:contextualSpacing w:val="0"/>
-      </w:pPr>
-      <w:r>
-        <w:rPr>
-          <w:rtl w:val="0"/>
-        </w:rPr>
-      </w:r>
-    </w:p>
-    <w:p>
-      <w:pPr>
-        <w:contextualSpacing w:val="0"/>
-      </w:pPr>
-      <w:r>
-        <w:rPr>
-          <w:rFonts w:cs="Consolas" w:hAnsi="Consolas" w:eastAsia="Consolas" w:ascii="Consolas"/>
-          <w:rtl w:val="0"/>
-        </w:rPr>
-        <w:t xml:space="preserve">As of 3/2/2015, all group members of XENO have reviewed the System Requirements Specifications (SRS) document and all have agreed the content and format of this document is correct. This document has been tailored to meet the client’s necessities for an online web application which will offer an online exotic car rental service to VIP customers.</w:t>
-      </w:r>
-    </w:p>
-    <w:p>
-      <w:pPr>
         <w:contextualSpacing w:val="0"/>
       </w:pPr>
       <w:r>
@@ -14673,272 +16202,9 @@
       <w:r>
         <w:rPr>
           <w:rFonts w:cs="Consolas" w:hAnsi="Consolas" w:eastAsia="Consolas" w:ascii="Consolas"/>
-          <w:b w:val="1"/>
-          <w:rtl w:val="0"/>
-        </w:rPr>
-        <w:t xml:space="preserve">Team: XENO</w:t>
-      </w:r>
-    </w:p>
-    <w:p>
-      <w:pPr>
-        <w:contextualSpacing w:val="0"/>
-      </w:pPr>
-      <w:r>
-        <w:rPr>
-          <w:rtl w:val="0"/>
-        </w:rPr>
-      </w:r>
-    </w:p>
-    <w:p>
-      <w:pPr>
-        <w:contextualSpacing w:val="0"/>
-      </w:pPr>
-      <w:r>
-        <w:rPr>
-          <w:rFonts w:cs="Consolas" w:hAnsi="Consolas" w:eastAsia="Consolas" w:ascii="Consolas"/>
-          <w:rtl w:val="0"/>
-        </w:rPr>
-        <w:t xml:space="preserve">Name: Edward LaFemina</w:t>
-      </w:r>
-    </w:p>
-    <w:p>
-      <w:pPr>
-        <w:contextualSpacing w:val="0"/>
-      </w:pPr>
-      <w:r>
-        <w:rPr>
-          <w:rFonts w:cs="Consolas" w:hAnsi="Consolas" w:eastAsia="Consolas" w:ascii="Consolas"/>
-          <w:rtl w:val="0"/>
-        </w:rPr>
-        <w:t xml:space="preserve">Signature: ________________________________________________________________</w:t>
-      </w:r>
-    </w:p>
-    <w:p>
-      <w:pPr>
-        <w:contextualSpacing w:val="0"/>
-      </w:pPr>
-      <w:r>
-        <w:rPr>
-          <w:rFonts w:cs="Consolas" w:hAnsi="Consolas" w:eastAsia="Consolas" w:ascii="Consolas"/>
-          <w:rtl w:val="0"/>
-        </w:rPr>
-        <w:t xml:space="preserve">Date: _____________________________________________________________________</w:t>
-      </w:r>
-    </w:p>
-    <w:p>
-      <w:pPr>
-        <w:contextualSpacing w:val="0"/>
-      </w:pPr>
-      <w:r>
-        <w:rPr>
-          <w:rFonts w:cs="Consolas" w:hAnsi="Consolas" w:eastAsia="Consolas" w:ascii="Consolas"/>
-          <w:rtl w:val="0"/>
-        </w:rPr>
-        <w:t xml:space="preserve">Comments:_____________________________________________________________________________________________________________________________________________</w:t>
-      </w:r>
-    </w:p>
-    <w:p>
-      <w:pPr>
-        <w:contextualSpacing w:val="0"/>
-      </w:pPr>
-      <w:r>
-        <w:rPr>
-          <w:rFonts w:cs="Consolas" w:hAnsi="Consolas" w:eastAsia="Consolas" w:ascii="Consolas"/>
-          <w:rtl w:val="0"/>
-        </w:rPr>
-        <w:t xml:space="preserve"> </w:t>
-      </w:r>
-    </w:p>
-    <w:p>
-      <w:pPr>
-        <w:contextualSpacing w:val="0"/>
-      </w:pPr>
-      <w:r>
-        <w:rPr>
-          <w:rFonts w:cs="Consolas" w:hAnsi="Consolas" w:eastAsia="Consolas" w:ascii="Consolas"/>
           <w:rtl w:val="0"/>
         </w:rPr>
         <w:t xml:space="preserve">Name: John Swank</w:t>
-      </w:r>
-    </w:p>
-    <w:p>
-      <w:pPr>
-        <w:contextualSpacing w:val="0"/>
-      </w:pPr>
-      <w:r>
-        <w:rPr>
-          <w:rFonts w:cs="Consolas" w:hAnsi="Consolas" w:eastAsia="Consolas" w:ascii="Consolas"/>
-          <w:rtl w:val="0"/>
-        </w:rPr>
-        <w:t xml:space="preserve">Signature: ________________________________________________________________</w:t>
-      </w:r>
-    </w:p>
-    <w:p>
-      <w:pPr>
-        <w:contextualSpacing w:val="0"/>
-      </w:pPr>
-      <w:r>
-        <w:rPr>
-          <w:rFonts w:cs="Consolas" w:hAnsi="Consolas" w:eastAsia="Consolas" w:ascii="Consolas"/>
-          <w:rtl w:val="0"/>
-        </w:rPr>
-        <w:t xml:space="preserve">Date: _____________________________________________________________________</w:t>
-      </w:r>
-    </w:p>
-    <w:p>
-      <w:pPr>
-        <w:contextualSpacing w:val="0"/>
-      </w:pPr>
-      <w:r>
-        <w:rPr>
-          <w:rFonts w:cs="Consolas" w:hAnsi="Consolas" w:eastAsia="Consolas" w:ascii="Consolas"/>
-          <w:rtl w:val="0"/>
-        </w:rPr>
-        <w:t xml:space="preserve">Comments:_____________________________________________________________________________________________________________________________________________</w:t>
-      </w:r>
-    </w:p>
-    <w:p>
-      <w:pPr>
-        <w:contextualSpacing w:val="0"/>
-      </w:pPr>
-      <w:r>
-        <w:rPr>
-          <w:rFonts w:cs="Consolas" w:hAnsi="Consolas" w:eastAsia="Consolas" w:ascii="Consolas"/>
-          <w:rtl w:val="0"/>
-        </w:rPr>
-        <w:t xml:space="preserve"> </w:t>
-      </w:r>
-    </w:p>
-    <w:p>
-      <w:pPr>
-        <w:contextualSpacing w:val="0"/>
-      </w:pPr>
-      <w:r>
-        <w:rPr>
-          <w:rFonts w:cs="Consolas" w:hAnsi="Consolas" w:eastAsia="Consolas" w:ascii="Consolas"/>
-          <w:rtl w:val="0"/>
-        </w:rPr>
-        <w:t xml:space="preserve">Name: Michael Bishoff</w:t>
-      </w:r>
-    </w:p>
-    <w:p>
-      <w:pPr>
-        <w:contextualSpacing w:val="0"/>
-      </w:pPr>
-      <w:r>
-        <w:rPr>
-          <w:rFonts w:cs="Consolas" w:hAnsi="Consolas" w:eastAsia="Consolas" w:ascii="Consolas"/>
-          <w:rtl w:val="0"/>
-        </w:rPr>
-        <w:t xml:space="preserve">Signature: ________________________________________________________________</w:t>
-      </w:r>
-    </w:p>
-    <w:p>
-      <w:pPr>
-        <w:contextualSpacing w:val="0"/>
-      </w:pPr>
-      <w:r>
-        <w:rPr>
-          <w:rFonts w:cs="Consolas" w:hAnsi="Consolas" w:eastAsia="Consolas" w:ascii="Consolas"/>
-          <w:rtl w:val="0"/>
-        </w:rPr>
-        <w:t xml:space="preserve">Date: _____________________________________________________________________</w:t>
-      </w:r>
-    </w:p>
-    <w:p>
-      <w:pPr>
-        <w:contextualSpacing w:val="0"/>
-      </w:pPr>
-      <w:r>
-        <w:rPr>
-          <w:rFonts w:cs="Consolas" w:hAnsi="Consolas" w:eastAsia="Consolas" w:ascii="Consolas"/>
-          <w:rtl w:val="0"/>
-        </w:rPr>
-        <w:t xml:space="preserve">Comments:_____________________________________________________________________________________________________________________________________________</w:t>
-      </w:r>
-    </w:p>
-    <w:p>
-      <w:pPr>
-        <w:contextualSpacing w:val="0"/>
-      </w:pPr>
-      <w:r>
-        <w:rPr>
-          <w:rFonts w:cs="Consolas" w:hAnsi="Consolas" w:eastAsia="Consolas" w:ascii="Consolas"/>
-          <w:rtl w:val="0"/>
-        </w:rPr>
-        <w:t xml:space="preserve"> </w:t>
-      </w:r>
-    </w:p>
-    <w:p>
-      <w:pPr>
-        <w:contextualSpacing w:val="0"/>
-      </w:pPr>
-      <w:r>
-        <w:rPr>
-          <w:rFonts w:cs="Consolas" w:hAnsi="Consolas" w:eastAsia="Consolas" w:ascii="Consolas"/>
-          <w:rtl w:val="0"/>
-        </w:rPr>
-        <w:t xml:space="preserve">Name: Michael Lee</w:t>
-      </w:r>
-    </w:p>
-    <w:p>
-      <w:pPr>
-        <w:contextualSpacing w:val="0"/>
-      </w:pPr>
-      <w:r>
-        <w:rPr>
-          <w:rFonts w:cs="Consolas" w:hAnsi="Consolas" w:eastAsia="Consolas" w:ascii="Consolas"/>
-          <w:rtl w:val="0"/>
-        </w:rPr>
-        <w:t xml:space="preserve">Signature: ________________________________________________________________</w:t>
-      </w:r>
-    </w:p>
-    <w:p>
-      <w:pPr>
-        <w:contextualSpacing w:val="0"/>
-      </w:pPr>
-      <w:r>
-        <w:rPr>
-          <w:rFonts w:cs="Consolas" w:hAnsi="Consolas" w:eastAsia="Consolas" w:ascii="Consolas"/>
-          <w:rtl w:val="0"/>
-        </w:rPr>
-        <w:t xml:space="preserve">Date: _____________________________________________________________________</w:t>
-      </w:r>
-    </w:p>
-    <w:p>
-      <w:pPr>
-        <w:contextualSpacing w:val="0"/>
-      </w:pPr>
-      <w:r>
-        <w:rPr>
-          <w:rFonts w:cs="Consolas" w:hAnsi="Consolas" w:eastAsia="Consolas" w:ascii="Consolas"/>
-          <w:rtl w:val="0"/>
-        </w:rPr>
-        <w:t xml:space="preserve">Comments:_____________________________________________________________________________________________________________________________________________</w:t>
-      </w:r>
-    </w:p>
-    <w:p>
-      <w:pPr>
-        <w:contextualSpacing w:val="0"/>
-      </w:pPr>
-      <w:r>
-        <w:rPr>
-          <w:rFonts w:cs="Consolas" w:hAnsi="Consolas" w:eastAsia="Consolas" w:ascii="Consolas"/>
-          <w:rtl w:val="0"/>
-        </w:rPr>
-        <w:t xml:space="preserve"> </w:t>
-      </w:r>
-    </w:p>
-    <w:p>
-      <w:pPr>
-        <w:contextualSpacing w:val="0"/>
-      </w:pPr>
-      <w:r>
-        <w:rPr>
-          <w:rFonts w:cs="Consolas" w:hAnsi="Consolas" w:eastAsia="Consolas" w:ascii="Consolas"/>
-          <w:rtl w:val="0"/>
-        </w:rPr>
-        <w:t xml:space="preserve">Name: Vesh Bhatt</w:t>
       </w:r>
     </w:p>
     <w:p>
@@ -15100,7 +16366,7 @@
           <w:sz w:val="24"/>
           <w:rtl w:val="0"/>
         </w:rPr>
-        <w:t xml:space="preserve">Edward LaFemina: As the requirements leader was responsible for the formatting and appearance, as well as writing section 1 and documenting the use cases. He reviewed and edited all other sections before submission. Estimated percent of work is about 70%.</w:t>
+        <w:t xml:space="preserve">Edward LaFemina: As the requirements leader, was responsible for the formatting and appearance, as well as writing section 1 and documenting the functional and nonfunctional requirements. He reviewed and edited all other sections before submission. Estimated percent of work is about 70%.</w:t>
       </w:r>
     </w:p>
     <w:p>
@@ -16251,5 +17517,24 @@
     <w:tblStylePr w:type="seCell"/>
     <w:tblStylePr w:type="swCell"/>
   </w:style>
+  <w:style w:styleId="Table15" w:type="table">
+    <w:basedOn w:val="TableNormal"/>
+    <w:tblPr>
+      <w:tblStyleRowBandSize w:val="1"/>
+      <w:tblStyleColBandSize w:val="1"/>
+    </w:tblPr>
+    <w:tblStylePr w:type="band1Horz"/>
+    <w:tblStylePr w:type="band1Vert"/>
+    <w:tblStylePr w:type="band2Horz"/>
+    <w:tblStylePr w:type="band2Vert"/>
+    <w:tblStylePr w:type="firstCol"/>
+    <w:tblStylePr w:type="firstRow"/>
+    <w:tblStylePr w:type="lastCol"/>
+    <w:tblStylePr w:type="lastRow"/>
+    <w:tblStylePr w:type="neCell"/>
+    <w:tblStylePr w:type="nwCell"/>
+    <w:tblStylePr w:type="seCell"/>
+    <w:tblStylePr w:type="swCell"/>
+  </w:style>
 </w:styles>
 </file>
</xml_diff>

<commit_message>
edlafem1-Made sure formatting was consistent, fixed current dates.
</commit_message>
<xml_diff>
--- a/documents/OurSRS.docx
+++ b/documents/OurSRS.docx
@@ -15674,7 +15674,7 @@
           <w:rFonts w:cs="Consolas" w:hAnsi="Consolas" w:eastAsia="Consolas" w:ascii="Consolas"/>
           <w:rtl w:val="0"/>
         </w:rPr>
-        <w:t xml:space="preserve">Signature: ______________________</w:t>
+        <w:t xml:space="preserve">Signature: ________________________________________________________________</w:t>
       </w:r>
     </w:p>
     <w:p>
@@ -15689,7 +15689,7 @@
           <w:rFonts w:cs="Consolas" w:hAnsi="Consolas" w:eastAsia="Consolas" w:ascii="Consolas"/>
           <w:rtl w:val="0"/>
         </w:rPr>
-        <w:t xml:space="preserve">Date: __________________________</w:t>
+        <w:t xml:space="preserve">Date: _____________________________________________________________________</w:t>
       </w:r>
     </w:p>
     <w:p>
@@ -15739,7 +15739,7 @@
           <w:rFonts w:cs="Consolas" w:hAnsi="Consolas" w:eastAsia="Consolas" w:ascii="Consolas"/>
           <w:rtl w:val="0"/>
         </w:rPr>
-        <w:t xml:space="preserve">Signature: ______________________</w:t>
+        <w:t xml:space="preserve">Signature: ________________________________________________________________</w:t>
       </w:r>
     </w:p>
     <w:p>
@@ -15752,7 +15752,7 @@
           <w:rFonts w:cs="Consolas" w:hAnsi="Consolas" w:eastAsia="Consolas" w:ascii="Consolas"/>
           <w:rtl w:val="0"/>
         </w:rPr>
-        <w:t xml:space="preserve">Date: __________________________</w:t>
+        <w:t xml:space="preserve">Date: _____________________________________________________________________</w:t>
       </w:r>
     </w:p>
     <w:p>
@@ -15802,7 +15802,7 @@
           <w:rFonts w:cs="Consolas" w:hAnsi="Consolas" w:eastAsia="Consolas" w:ascii="Consolas"/>
           <w:rtl w:val="0"/>
         </w:rPr>
-        <w:t xml:space="preserve">Signature: ______________________</w:t>
+        <w:t xml:space="preserve">Signature: ________________________________________________________________</w:t>
       </w:r>
     </w:p>
     <w:p>
@@ -15815,7 +15815,7 @@
           <w:rFonts w:cs="Consolas" w:hAnsi="Consolas" w:eastAsia="Consolas" w:ascii="Consolas"/>
           <w:rtl w:val="0"/>
         </w:rPr>
-        <w:t xml:space="preserve">Date: __________________________</w:t>
+        <w:t xml:space="preserve">Date: _____________________________________________________________________</w:t>
       </w:r>
     </w:p>
     <w:p>
@@ -15865,7 +15865,7 @@
           <w:rFonts w:cs="Consolas" w:hAnsi="Consolas" w:eastAsia="Consolas" w:ascii="Consolas"/>
           <w:rtl w:val="0"/>
         </w:rPr>
-        <w:t xml:space="preserve">Signature: ______________________</w:t>
+        <w:t xml:space="preserve">Signature: ________________________________________________________________</w:t>
       </w:r>
     </w:p>
     <w:p>
@@ -15878,7 +15878,7 @@
           <w:rFonts w:cs="Consolas" w:hAnsi="Consolas" w:eastAsia="Consolas" w:ascii="Consolas"/>
           <w:rtl w:val="0"/>
         </w:rPr>
-        <w:t xml:space="preserve">Date: __________________________</w:t>
+        <w:t xml:space="preserve">Date: _____________________________________________________________________</w:t>
       </w:r>
     </w:p>
     <w:p>
@@ -15928,7 +15928,7 @@
           <w:rFonts w:cs="Consolas" w:hAnsi="Consolas" w:eastAsia="Consolas" w:ascii="Consolas"/>
           <w:rtl w:val="0"/>
         </w:rPr>
-        <w:t xml:space="preserve">Signature: ______________________</w:t>
+        <w:t xml:space="preserve">Signature: ________________________________________________________________</w:t>
       </w:r>
     </w:p>
     <w:p>
@@ -15941,7 +15941,7 @@
           <w:rFonts w:cs="Consolas" w:hAnsi="Consolas" w:eastAsia="Consolas" w:ascii="Consolas"/>
           <w:rtl w:val="0"/>
         </w:rPr>
-        <w:t xml:space="preserve">Date: __________________________</w:t>
+        <w:t xml:space="preserve">Date: _____________________________________________________________________</w:t>
       </w:r>
     </w:p>
     <w:p>

</xml_diff>

<commit_message>
edlafem1-minor format edit in the SRS; initial commit of CIR
</commit_message>
<xml_diff>
--- a/documents/OurSRS.docx
+++ b/documents/OurSRS.docx
@@ -945,7 +945,7 @@
       <w:pPr>
         <w:numPr>
           <w:ilvl w:val="0"/>
-          <w:numId w:val="3"/>
+          <w:numId w:val="5"/>
         </w:numPr>
         <w:ind w:left="720" w:hanging="359"/>
         <w:contextualSpacing w:val="1"/>
@@ -16854,7 +16854,7 @@
     <w:lvl w:ilvl="0">
       <w:start w:val="1"/>
       <w:numFmt w:val="bullet"/>
-      <w:lvlText w:val="-"/>
+      <w:lvlText w:val="◈"/>
       <w:lvlJc w:val="left"/>
       <w:pPr>
         <w:ind w:left="720" w:firstLine="360"/>
@@ -17062,6 +17062,116 @@
       <w:numFmt w:val="decimal"/>
       <w:lvlText w:val="%1.%2.%3.%4.%5.%6.%7.%8.%9."/>
       <w:lvlJc w:val="right"/>
+      <w:pPr>
+        <w:ind w:left="6480" w:firstLine="6120"/>
+      </w:pPr>
+      <w:rPr>
+        <w:u w:val="none"/>
+      </w:rPr>
+    </w:lvl>
+  </w:abstractNum>
+  <w:abstractNum w:abstractNumId="5">
+    <w:lvl w:ilvl="0">
+      <w:start w:val="1"/>
+      <w:numFmt w:val="bullet"/>
+      <w:lvlText w:val="◈"/>
+      <w:lvlJc w:val="left"/>
+      <w:pPr>
+        <w:ind w:left="720" w:firstLine="360"/>
+      </w:pPr>
+      <w:rPr>
+        <w:u w:val="none"/>
+      </w:rPr>
+    </w:lvl>
+    <w:lvl w:ilvl="1">
+      <w:start w:val="1"/>
+      <w:numFmt w:val="bullet"/>
+      <w:lvlText w:val="-"/>
+      <w:lvlJc w:val="left"/>
+      <w:pPr>
+        <w:ind w:left="1440" w:firstLine="1080"/>
+      </w:pPr>
+      <w:rPr>
+        <w:u w:val="none"/>
+      </w:rPr>
+    </w:lvl>
+    <w:lvl w:ilvl="2">
+      <w:start w:val="1"/>
+      <w:numFmt w:val="bullet"/>
+      <w:lvlText w:val="-"/>
+      <w:lvlJc w:val="left"/>
+      <w:pPr>
+        <w:ind w:left="2160" w:firstLine="1800"/>
+      </w:pPr>
+      <w:rPr>
+        <w:u w:val="none"/>
+      </w:rPr>
+    </w:lvl>
+    <w:lvl w:ilvl="3">
+      <w:start w:val="1"/>
+      <w:numFmt w:val="bullet"/>
+      <w:lvlText w:val="-"/>
+      <w:lvlJc w:val="left"/>
+      <w:pPr>
+        <w:ind w:left="2880" w:firstLine="2520"/>
+      </w:pPr>
+      <w:rPr>
+        <w:u w:val="none"/>
+      </w:rPr>
+    </w:lvl>
+    <w:lvl w:ilvl="4">
+      <w:start w:val="1"/>
+      <w:numFmt w:val="bullet"/>
+      <w:lvlText w:val="-"/>
+      <w:lvlJc w:val="left"/>
+      <w:pPr>
+        <w:ind w:left="3600" w:firstLine="3240"/>
+      </w:pPr>
+      <w:rPr>
+        <w:u w:val="none"/>
+      </w:rPr>
+    </w:lvl>
+    <w:lvl w:ilvl="5">
+      <w:start w:val="1"/>
+      <w:numFmt w:val="bullet"/>
+      <w:lvlText w:val="-"/>
+      <w:lvlJc w:val="left"/>
+      <w:pPr>
+        <w:ind w:left="4320" w:firstLine="3960"/>
+      </w:pPr>
+      <w:rPr>
+        <w:u w:val="none"/>
+      </w:rPr>
+    </w:lvl>
+    <w:lvl w:ilvl="6">
+      <w:start w:val="1"/>
+      <w:numFmt w:val="bullet"/>
+      <w:lvlText w:val="-"/>
+      <w:lvlJc w:val="left"/>
+      <w:pPr>
+        <w:ind w:left="5040" w:firstLine="4680"/>
+      </w:pPr>
+      <w:rPr>
+        <w:u w:val="none"/>
+      </w:rPr>
+    </w:lvl>
+    <w:lvl w:ilvl="7">
+      <w:start w:val="1"/>
+      <w:numFmt w:val="bullet"/>
+      <w:lvlText w:val="-"/>
+      <w:lvlJc w:val="left"/>
+      <w:pPr>
+        <w:ind w:left="5760" w:firstLine="5400"/>
+      </w:pPr>
+      <w:rPr>
+        <w:u w:val="none"/>
+      </w:rPr>
+    </w:lvl>
+    <w:lvl w:ilvl="8">
+      <w:start w:val="1"/>
+      <w:numFmt w:val="bullet"/>
+      <w:lvlText w:val="-"/>
+      <w:lvlJc w:val="left"/>
       <w:pPr>
         <w:ind w:left="6480" w:firstLine="6120"/>
       </w:pPr>
@@ -17081,6 +17191,9 @@
   </w:num>
   <w:num w:numId="4">
     <w:abstractNumId w:val="4"/>
+  </w:num>
+  <w:num w:numId="5">
+    <w:abstractNumId w:val="5"/>
   </w:num>
 </w:numbering>
 </file>

</xml_diff>